<commit_message>
Changes of proofreading to report.
</commit_message>
<xml_diff>
--- a/report_final.docx
+++ b/report_final.docx
@@ -1,6 +1,6 @@
 
 <file path=word/document.xml><?xml version="1.0" encoding="utf-8"?>
-<w:document xmlns:wpc="http://schemas.microsoft.com/office/word/2010/wordprocessingCanvas" xmlns:cx="http://schemas.microsoft.com/office/drawing/2014/chartex" xmlns:cx1="http://schemas.microsoft.com/office/drawing/2015/9/8/chartex" xmlns:cx2="http://schemas.microsoft.com/office/drawing/2015/10/21/chartex" xmlns:cx3="http://schemas.microsoft.com/office/drawing/2016/5/9/chartex" xmlns:cx4="http://schemas.microsoft.com/office/drawing/2016/5/10/chartex" xmlns:cx5="http://schemas.microsoft.com/office/drawing/2016/5/11/chartex" xmlns:mc="http://schemas.openxmlformats.org/markup-compatibility/2006" xmlns:o="urn:schemas-microsoft-com:office:office" xmlns:r="http://schemas.openxmlformats.org/officeDocument/2006/relationships" xmlns:m="http://schemas.openxmlformats.org/officeDocument/2006/math" xmlns:v="urn:schemas-microsoft-com:vml" xmlns:wp14="http://schemas.microsoft.com/office/word/2010/wordprocessingDrawing" xmlns:wp="http://schemas.openxmlformats.org/drawingml/2006/wordprocessingDrawing" xmlns:w10="urn:schemas-microsoft-com:office:word" xmlns:w="http://schemas.openxmlformats.org/wordprocessingml/2006/main" xmlns:w14="http://schemas.microsoft.com/office/word/2010/wordml" xmlns:w15="http://schemas.microsoft.com/office/word/2012/wordml" xmlns:w16se="http://schemas.microsoft.com/office/word/2015/wordml/symex" xmlns:wpg="http://schemas.microsoft.com/office/word/2010/wordprocessingGroup" xmlns:wpi="http://schemas.microsoft.com/office/word/2010/wordprocessingInk" xmlns:wne="http://schemas.microsoft.com/office/word/2006/wordml" xmlns:wps="http://schemas.microsoft.com/office/word/2010/wordprocessingShape" mc:Ignorable="w14 w15 w16se wp14">
+<w:document xmlns:wpc="http://schemas.microsoft.com/office/word/2010/wordprocessingCanvas" xmlns:mo="http://schemas.microsoft.com/office/mac/office/2008/main" xmlns:mc="http://schemas.openxmlformats.org/markup-compatibility/2006" xmlns:mv="urn:schemas-microsoft-com:mac:vml" xmlns:o="urn:schemas-microsoft-com:office:office" xmlns:r="http://schemas.openxmlformats.org/officeDocument/2006/relationships" xmlns:m="http://schemas.openxmlformats.org/officeDocument/2006/math" xmlns:v="urn:schemas-microsoft-com:vml" xmlns:wp14="http://schemas.microsoft.com/office/word/2010/wordprocessingDrawing" xmlns:wp="http://schemas.openxmlformats.org/drawingml/2006/wordprocessingDrawing" xmlns:w10="urn:schemas-microsoft-com:office:word" xmlns:w="http://schemas.openxmlformats.org/wordprocessingml/2006/main" xmlns:w14="http://schemas.microsoft.com/office/word/2010/wordml" xmlns:w15="http://schemas.microsoft.com/office/word/2012/wordml" xmlns:wpg="http://schemas.microsoft.com/office/word/2010/wordprocessingGroup" xmlns:wpi="http://schemas.microsoft.com/office/word/2010/wordprocessingInk" xmlns:wne="http://schemas.microsoft.com/office/word/2006/wordml" xmlns:wps="http://schemas.microsoft.com/office/word/2010/wordprocessingShape" mc:Ignorable="w14 w15 wp14">
   <w:body>
     <w:sdt>
       <w:sdtPr>
@@ -20,12 +20,12 @@
           <w:r>
             <w:rPr>
               <w:noProof/>
-              <w:lang w:eastAsia="en-GB"/>
+              <w:lang w:val="en-US"/>
             </w:rPr>
             <mc:AlternateContent>
               <mc:Choice Requires="wps">
                 <w:drawing>
-                  <wp:anchor distT="0" distB="0" distL="114300" distR="114300" simplePos="0" relativeHeight="251659264" behindDoc="0" locked="0" layoutInCell="1" allowOverlap="1">
+                  <wp:anchor distT="0" distB="0" distL="114300" distR="114300" simplePos="0" relativeHeight="251659264" behindDoc="0" locked="0" layoutInCell="1" allowOverlap="1" wp14:anchorId="7DDD0AD9" wp14:editId="23F61D85">
                     <wp:simplePos x="0" y="0"/>
                     <wp:positionH relativeFrom="page">
                       <wp:align>center</wp:align>
@@ -176,7 +176,23 @@
                                               <w:sz w:val="24"/>
                                               <w:szCs w:val="24"/>
                                             </w:rPr>
-                                            <w:t>Embedded Systems coursework II submission</w:t>
+                                            <w:t>Embedded Systems C</w:t>
+                                          </w:r>
+                                          <w:r>
+                                            <w:rPr>
+                                              <w:color w:val="000000" w:themeColor="text1"/>
+                                              <w:sz w:val="24"/>
+                                              <w:szCs w:val="24"/>
+                                            </w:rPr>
+                                            <w:t xml:space="preserve">oursework II </w:t>
+                                          </w:r>
+                                          <w:r>
+                                            <w:rPr>
+                                              <w:color w:val="000000" w:themeColor="text1"/>
+                                              <w:sz w:val="24"/>
+                                              <w:szCs w:val="24"/>
+                                            </w:rPr>
+                                            <w:t>Report</w:t>
                                           </w:r>
                                         </w:p>
                                       </w:sdtContent>
@@ -262,25 +278,7 @@
                                               <w:sz w:val="26"/>
                                               <w:szCs w:val="26"/>
                                             </w:rPr>
-                                            <w:t xml:space="preserve">Meng Kiang </w:t>
-                                          </w:r>
-                                          <w:proofErr w:type="spellStart"/>
-                                          <w:r>
-                                            <w:rPr>
-                                              <w:color w:val="ED7D31" w:themeColor="accent2"/>
-                                              <w:sz w:val="26"/>
-                                              <w:szCs w:val="26"/>
-                                            </w:rPr>
-                                            <w:t>Seah</w:t>
-                                          </w:r>
-                                          <w:proofErr w:type="spellEnd"/>
-                                          <w:r>
-                                            <w:rPr>
-                                              <w:color w:val="ED7D31" w:themeColor="accent2"/>
-                                              <w:sz w:val="26"/>
-                                              <w:szCs w:val="26"/>
-                                            </w:rPr>
-                                            <w:t xml:space="preserve"> (mks</w:t>
+                                            <w:t>Meng Kiang Seah (mks</w:t>
                                           </w:r>
                                           <w:r>
                                             <w:rPr>
@@ -370,11 +368,11 @@
               </mc:Choice>
               <mc:Fallback>
                 <w:pict>
-                  <v:shapetype id="_x0000_t202" coordsize="21600,21600" o:spt="202" path="m,l,21600r21600,l21600,xe">
+                  <v:shapetype w14:anchorId="7DDD0AD9" id="_x0000_t202" coordsize="21600,21600" o:spt="202" path="m0,0l0,21600,21600,21600,21600,0xe">
                     <v:stroke joinstyle="miter"/>
                     <v:path gradientshapeok="t" o:connecttype="rect"/>
                   </v:shapetype>
-                  <v:shape id="Text Box 138" o:spid="_x0000_s1026" type="#_x0000_t202" style="position:absolute;margin-left:0;margin-top:0;width:134.85pt;height:302.4pt;z-index:251659264;visibility:visible;mso-wrap-style:square;mso-width-percent:941;mso-height-percent:773;mso-wrap-distance-left:9pt;mso-wrap-distance-top:0;mso-wrap-distance-right:9pt;mso-wrap-distance-bottom:0;mso-position-horizontal:center;mso-position-horizontal-relative:page;mso-position-vertical:center;mso-position-vertical-relative:page;mso-width-percent:941;mso-height-percent:773;mso-width-relative:page;mso-height-relative:page;v-text-anchor:middle" o:gfxdata="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" fillcolor="white [3201]" stroked="f" strokeweight=".5pt">
+                  <v:shape id="Text_x0020_Box_x0020_138" o:spid="_x0000_s1026" type="#_x0000_t202" style="position:absolute;margin-left:0;margin-top:0;width:134.85pt;height:302.4pt;z-index:251659264;visibility:visible;mso-wrap-style:square;mso-width-percent:941;mso-height-percent:773;mso-wrap-distance-left:9pt;mso-wrap-distance-top:0;mso-wrap-distance-right:9pt;mso-wrap-distance-bottom:0;mso-position-horizontal:center;mso-position-horizontal-relative:page;mso-position-vertical:center;mso-position-vertical-relative:page;mso-width-percent:941;mso-height-percent:773;mso-width-relative:page;mso-height-relative:page;v-text-anchor:middle" o:gfxdata="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" fillcolor="white [3201]" stroked="f" strokeweight=".5pt">
                     <v:textbox inset="0,0,0,0">
                       <w:txbxContent>
                         <w:tbl>
@@ -479,7 +477,23 @@
                                         <w:sz w:val="24"/>
                                         <w:szCs w:val="24"/>
                                       </w:rPr>
-                                      <w:t>Embedded Systems coursework II submission</w:t>
+                                      <w:t>Embedded Systems C</w:t>
+                                    </w:r>
+                                    <w:r>
+                                      <w:rPr>
+                                        <w:color w:val="000000" w:themeColor="text1"/>
+                                        <w:sz w:val="24"/>
+                                        <w:szCs w:val="24"/>
+                                      </w:rPr>
+                                      <w:t xml:space="preserve">oursework II </w:t>
+                                    </w:r>
+                                    <w:r>
+                                      <w:rPr>
+                                        <w:color w:val="000000" w:themeColor="text1"/>
+                                        <w:sz w:val="24"/>
+                                        <w:szCs w:val="24"/>
+                                      </w:rPr>
+                                      <w:t>Report</w:t>
                                     </w:r>
                                   </w:p>
                                 </w:sdtContent>
@@ -565,25 +579,7 @@
                                         <w:sz w:val="26"/>
                                         <w:szCs w:val="26"/>
                                       </w:rPr>
-                                      <w:t xml:space="preserve">Meng Kiang </w:t>
-                                    </w:r>
-                                    <w:proofErr w:type="spellStart"/>
-                                    <w:r>
-                                      <w:rPr>
-                                        <w:color w:val="ED7D31" w:themeColor="accent2"/>
-                                        <w:sz w:val="26"/>
-                                        <w:szCs w:val="26"/>
-                                      </w:rPr>
-                                      <w:t>Seah</w:t>
-                                    </w:r>
-                                    <w:proofErr w:type="spellEnd"/>
-                                    <w:r>
-                                      <w:rPr>
-                                        <w:color w:val="ED7D31" w:themeColor="accent2"/>
-                                        <w:sz w:val="26"/>
-                                        <w:szCs w:val="26"/>
-                                      </w:rPr>
-                                      <w:t xml:space="preserve"> (mks</w:t>
+                                      <w:t>Meng Kiang Seah (mks</w:t>
                                     </w:r>
                                     <w:r>
                                       <w:rPr>
@@ -663,8 +659,6 @@
             <w:br w:type="page"/>
           </w:r>
         </w:p>
-        <w:bookmarkStart w:id="0" w:name="_GoBack" w:displacedByCustomXml="next"/>
-        <w:bookmarkEnd w:id="0" w:displacedByCustomXml="next"/>
       </w:sdtContent>
     </w:sdt>
     <w:sdt>
@@ -695,7 +689,12 @@
             <w:pStyle w:val="TOCHeading"/>
           </w:pPr>
           <w:r>
-            <w:t>Table of Contents</w:t>
+            <w:t>Table of Content</w:t>
+          </w:r>
+          <w:bookmarkStart w:id="0" w:name="_GoBack"/>
+          <w:bookmarkEnd w:id="0"/>
+          <w:r>
+            <w:t>s</w:t>
           </w:r>
         </w:p>
         <w:p>
@@ -707,7 +706,9 @@
             <w:rPr>
               <w:rFonts w:eastAsiaTheme="minorEastAsia"/>
               <w:noProof/>
-              <w:lang w:eastAsia="en-GB"/>
+              <w:sz w:val="24"/>
+              <w:szCs w:val="24"/>
+              <w:lang w:val="en-US"/>
             </w:rPr>
           </w:pPr>
           <w:r>
@@ -719,7 +720,7 @@
           <w:r>
             <w:fldChar w:fldCharType="separate"/>
           </w:r>
-          <w:hyperlink w:anchor="_Toc478314636" w:history="1">
+          <w:hyperlink w:anchor="_Toc478316904" w:history="1">
             <w:r>
               <w:rPr>
                 <w:rStyle w:val="Hyperlink"/>
@@ -746,7 +747,7 @@
                 <w:noProof/>
                 <w:webHidden/>
               </w:rPr>
-              <w:instrText xml:space="preserve"> PAGEREF _Toc478314636 \h </w:instrText>
+              <w:instrText xml:space="preserve"> PAGEREF _Toc478316904 \h </w:instrText>
             </w:r>
             <w:r>
               <w:rPr>
@@ -786,10 +787,12 @@
             <w:rPr>
               <w:rFonts w:eastAsiaTheme="minorEastAsia"/>
               <w:noProof/>
-              <w:lang w:eastAsia="en-GB"/>
+              <w:sz w:val="24"/>
+              <w:szCs w:val="24"/>
+              <w:lang w:val="en-US"/>
             </w:rPr>
           </w:pPr>
-          <w:hyperlink w:anchor="_Toc478314637" w:history="1">
+          <w:hyperlink w:anchor="_Toc478316905" w:history="1">
             <w:r>
               <w:rPr>
                 <w:rStyle w:val="Hyperlink"/>
@@ -816,7 +819,7 @@
                 <w:noProof/>
                 <w:webHidden/>
               </w:rPr>
-              <w:instrText xml:space="preserve"> PAGEREF _Toc478314637 \h </w:instrText>
+              <w:instrText xml:space="preserve"> PAGEREF _Toc478316905 \h </w:instrText>
             </w:r>
             <w:r>
               <w:rPr>
@@ -856,10 +859,12 @@
             <w:rPr>
               <w:rFonts w:eastAsiaTheme="minorEastAsia"/>
               <w:noProof/>
-              <w:lang w:eastAsia="en-GB"/>
+              <w:sz w:val="24"/>
+              <w:szCs w:val="24"/>
+              <w:lang w:val="en-US"/>
             </w:rPr>
           </w:pPr>
-          <w:hyperlink w:anchor="_Toc478314638" w:history="1">
+          <w:hyperlink w:anchor="_Toc478316906" w:history="1">
             <w:r>
               <w:rPr>
                 <w:rStyle w:val="Hyperlink"/>
@@ -886,7 +891,7 @@
                 <w:noProof/>
                 <w:webHidden/>
               </w:rPr>
-              <w:instrText xml:space="preserve"> PAGEREF _Toc478314638 \h </w:instrText>
+              <w:instrText xml:space="preserve"> PAGEREF _Toc478316906 \h </w:instrText>
             </w:r>
             <w:r>
               <w:rPr>
@@ -926,16 +931,18 @@
             <w:rPr>
               <w:rFonts w:eastAsiaTheme="minorEastAsia"/>
               <w:noProof/>
-              <w:lang w:eastAsia="en-GB"/>
+              <w:sz w:val="24"/>
+              <w:szCs w:val="24"/>
+              <w:lang w:val="en-US"/>
             </w:rPr>
           </w:pPr>
-          <w:hyperlink w:anchor="_Toc478314639" w:history="1">
+          <w:hyperlink w:anchor="_Toc478316907" w:history="1">
             <w:r>
               <w:rPr>
                 <w:rStyle w:val="Hyperlink"/>
                 <w:noProof/>
               </w:rPr>
-              <w:t>charToFloat</w:t>
+              <w:t>charToFloat()</w:t>
             </w:r>
             <w:r>
               <w:rPr>
@@ -956,7 +963,7 @@
                 <w:noProof/>
                 <w:webHidden/>
               </w:rPr>
-              <w:instrText xml:space="preserve"> PAGEREF _Toc478314639 \h </w:instrText>
+              <w:instrText xml:space="preserve"> PAGEREF _Toc478316907 \h </w:instrText>
             </w:r>
             <w:r>
               <w:rPr>
@@ -996,16 +1003,18 @@
             <w:rPr>
               <w:rFonts w:eastAsiaTheme="minorEastAsia"/>
               <w:noProof/>
-              <w:lang w:eastAsia="en-GB"/>
+              <w:sz w:val="24"/>
+              <w:szCs w:val="24"/>
+              <w:lang w:val="en-US"/>
             </w:rPr>
           </w:pPr>
-          <w:hyperlink w:anchor="_Toc478314640" w:history="1">
+          <w:hyperlink w:anchor="_Toc478316908" w:history="1">
             <w:r>
               <w:rPr>
                 <w:rStyle w:val="Hyperlink"/>
                 <w:noProof/>
               </w:rPr>
-              <w:t>charToNotes</w:t>
+              <w:t>charToNotes()</w:t>
             </w:r>
             <w:r>
               <w:rPr>
@@ -1026,7 +1035,7 @@
                 <w:noProof/>
                 <w:webHidden/>
               </w:rPr>
-              <w:instrText xml:space="preserve"> PAGEREF _Toc478314640 \h </w:instrText>
+              <w:instrText xml:space="preserve"> PAGEREF _Toc478316908 \h </w:instrText>
             </w:r>
             <w:r>
               <w:rPr>
@@ -1066,10 +1075,12 @@
             <w:rPr>
               <w:rFonts w:eastAsiaTheme="minorEastAsia"/>
               <w:noProof/>
-              <w:lang w:eastAsia="en-GB"/>
+              <w:sz w:val="24"/>
+              <w:szCs w:val="24"/>
+              <w:lang w:val="en-US"/>
             </w:rPr>
           </w:pPr>
-          <w:hyperlink w:anchor="_Toc478314641" w:history="1">
+          <w:hyperlink w:anchor="_Toc478316909" w:history="1">
             <w:r>
               <w:rPr>
                 <w:rStyle w:val="Hyperlink"/>
@@ -1096,7 +1107,7 @@
                 <w:noProof/>
                 <w:webHidden/>
               </w:rPr>
-              <w:instrText xml:space="preserve"> PAGEREF _Toc478314641 \h </w:instrText>
+              <w:instrText xml:space="preserve"> PAGEREF _Toc478316909 \h </w:instrText>
             </w:r>
             <w:r>
               <w:rPr>
@@ -1136,10 +1147,12 @@
             <w:rPr>
               <w:rFonts w:eastAsiaTheme="minorEastAsia"/>
               <w:noProof/>
-              <w:lang w:eastAsia="en-GB"/>
+              <w:sz w:val="24"/>
+              <w:szCs w:val="24"/>
+              <w:lang w:val="en-US"/>
             </w:rPr>
           </w:pPr>
-          <w:hyperlink w:anchor="_Toc478314642" w:history="1">
+          <w:hyperlink w:anchor="_Toc478316910" w:history="1">
             <w:r>
               <w:rPr>
                 <w:rStyle w:val="Hyperlink"/>
@@ -1166,7 +1179,7 @@
                 <w:noProof/>
                 <w:webHidden/>
               </w:rPr>
-              <w:instrText xml:space="preserve"> PAGEREF _Toc478314642 \h </w:instrText>
+              <w:instrText xml:space="preserve"> PAGEREF _Toc478316910 \h </w:instrText>
             </w:r>
             <w:r>
               <w:rPr>
@@ -1206,10 +1219,12 @@
             <w:rPr>
               <w:rFonts w:eastAsiaTheme="minorEastAsia"/>
               <w:noProof/>
-              <w:lang w:eastAsia="en-GB"/>
+              <w:sz w:val="24"/>
+              <w:szCs w:val="24"/>
+              <w:lang w:val="en-US"/>
             </w:rPr>
           </w:pPr>
-          <w:hyperlink w:anchor="_Toc478314643" w:history="1">
+          <w:hyperlink w:anchor="_Toc478316911" w:history="1">
             <w:r>
               <w:rPr>
                 <w:rStyle w:val="Hyperlink"/>
@@ -1236,7 +1251,7 @@
                 <w:noProof/>
                 <w:webHidden/>
               </w:rPr>
-              <w:instrText xml:space="preserve"> PAGEREF _Toc478314643 \h </w:instrText>
+              <w:instrText xml:space="preserve"> PAGEREF _Toc478316911 \h </w:instrText>
             </w:r>
             <w:r>
               <w:rPr>
@@ -1276,10 +1291,12 @@
             <w:rPr>
               <w:rFonts w:eastAsiaTheme="minorEastAsia"/>
               <w:noProof/>
-              <w:lang w:eastAsia="en-GB"/>
+              <w:sz w:val="24"/>
+              <w:szCs w:val="24"/>
+              <w:lang w:val="en-US"/>
             </w:rPr>
           </w:pPr>
-          <w:hyperlink w:anchor="_Toc478314644" w:history="1">
+          <w:hyperlink w:anchor="_Toc478316912" w:history="1">
             <w:r>
               <w:rPr>
                 <w:rStyle w:val="Hyperlink"/>
@@ -1306,7 +1323,7 @@
                 <w:noProof/>
                 <w:webHidden/>
               </w:rPr>
-              <w:instrText xml:space="preserve"> PAGEREF _Toc478314644 \h </w:instrText>
+              <w:instrText xml:space="preserve"> PAGEREF _Toc478316912 \h </w:instrText>
             </w:r>
             <w:r>
               <w:rPr>
@@ -1346,10 +1363,12 @@
             <w:rPr>
               <w:rFonts w:eastAsiaTheme="minorEastAsia"/>
               <w:noProof/>
-              <w:lang w:eastAsia="en-GB"/>
+              <w:sz w:val="24"/>
+              <w:szCs w:val="24"/>
+              <w:lang w:val="en-US"/>
             </w:rPr>
           </w:pPr>
-          <w:hyperlink w:anchor="_Toc478314645" w:history="1">
+          <w:hyperlink w:anchor="_Toc478316913" w:history="1">
             <w:r>
               <w:rPr>
                 <w:rStyle w:val="Hyperlink"/>
@@ -1376,7 +1395,7 @@
                 <w:noProof/>
                 <w:webHidden/>
               </w:rPr>
-              <w:instrText xml:space="preserve"> PAGEREF _Toc478314645 \h </w:instrText>
+              <w:instrText xml:space="preserve"> PAGEREF _Toc478316913 \h </w:instrText>
             </w:r>
             <w:r>
               <w:rPr>
@@ -1416,10 +1435,12 @@
             <w:rPr>
               <w:rFonts w:eastAsiaTheme="minorEastAsia"/>
               <w:noProof/>
-              <w:lang w:eastAsia="en-GB"/>
+              <w:sz w:val="24"/>
+              <w:szCs w:val="24"/>
+              <w:lang w:val="en-US"/>
             </w:rPr>
           </w:pPr>
-          <w:hyperlink w:anchor="_Toc478314646" w:history="1">
+          <w:hyperlink w:anchor="_Toc478316914" w:history="1">
             <w:r>
               <w:rPr>
                 <w:rStyle w:val="Hyperlink"/>
@@ -1446,7 +1467,7 @@
                 <w:noProof/>
                 <w:webHidden/>
               </w:rPr>
-              <w:instrText xml:space="preserve"> PAGEREF _Toc478314646 \h </w:instrText>
+              <w:instrText xml:space="preserve"> PAGEREF _Toc478316914 \h </w:instrText>
             </w:r>
             <w:r>
               <w:rPr>
@@ -1486,10 +1507,12 @@
             <w:rPr>
               <w:rFonts w:eastAsiaTheme="minorEastAsia"/>
               <w:noProof/>
-              <w:lang w:eastAsia="en-GB"/>
+              <w:sz w:val="24"/>
+              <w:szCs w:val="24"/>
+              <w:lang w:val="en-US"/>
             </w:rPr>
           </w:pPr>
-          <w:hyperlink w:anchor="_Toc478314647" w:history="1">
+          <w:hyperlink w:anchor="_Toc478316915" w:history="1">
             <w:r>
               <w:rPr>
                 <w:rStyle w:val="Hyperlink"/>
@@ -1516,7 +1539,7 @@
                 <w:noProof/>
                 <w:webHidden/>
               </w:rPr>
-              <w:instrText xml:space="preserve"> PAGEREF _Toc478314647 \h </w:instrText>
+              <w:instrText xml:space="preserve"> PAGEREF _Toc478316915 \h </w:instrText>
             </w:r>
             <w:r>
               <w:rPr>
@@ -1556,10 +1579,12 @@
             <w:rPr>
               <w:rFonts w:eastAsiaTheme="minorEastAsia"/>
               <w:noProof/>
-              <w:lang w:eastAsia="en-GB"/>
+              <w:sz w:val="24"/>
+              <w:szCs w:val="24"/>
+              <w:lang w:val="en-US"/>
             </w:rPr>
           </w:pPr>
-          <w:hyperlink w:anchor="_Toc478314648" w:history="1">
+          <w:hyperlink w:anchor="_Toc478316916" w:history="1">
             <w:r>
               <w:rPr>
                 <w:rStyle w:val="Hyperlink"/>
@@ -1586,7 +1611,7 @@
                 <w:noProof/>
                 <w:webHidden/>
               </w:rPr>
-              <w:instrText xml:space="preserve"> PAGEREF _Toc478314648 \h </w:instrText>
+              <w:instrText xml:space="preserve"> PAGEREF _Toc478316916 \h </w:instrText>
             </w:r>
             <w:r>
               <w:rPr>
@@ -1626,10 +1651,12 @@
             <w:rPr>
               <w:rFonts w:eastAsiaTheme="minorEastAsia"/>
               <w:noProof/>
-              <w:lang w:eastAsia="en-GB"/>
+              <w:sz w:val="24"/>
+              <w:szCs w:val="24"/>
+              <w:lang w:val="en-US"/>
             </w:rPr>
           </w:pPr>
-          <w:hyperlink w:anchor="_Toc478314649" w:history="1">
+          <w:hyperlink w:anchor="_Toc478316917" w:history="1">
             <w:r>
               <w:rPr>
                 <w:rStyle w:val="Hyperlink"/>
@@ -1656,7 +1683,7 @@
                 <w:noProof/>
                 <w:webHidden/>
               </w:rPr>
-              <w:instrText xml:space="preserve"> PAGEREF _Toc478314649 \h </w:instrText>
+              <w:instrText xml:space="preserve"> PAGEREF _Toc478316917 \h </w:instrText>
             </w:r>
             <w:r>
               <w:rPr>
@@ -1696,10 +1723,12 @@
             <w:rPr>
               <w:rFonts w:eastAsiaTheme="minorEastAsia"/>
               <w:noProof/>
-              <w:lang w:eastAsia="en-GB"/>
+              <w:sz w:val="24"/>
+              <w:szCs w:val="24"/>
+              <w:lang w:val="en-US"/>
             </w:rPr>
           </w:pPr>
-          <w:hyperlink w:anchor="_Toc478314650" w:history="1">
+          <w:hyperlink w:anchor="_Toc478316918" w:history="1">
             <w:r>
               <w:rPr>
                 <w:rStyle w:val="Hyperlink"/>
@@ -1726,7 +1755,7 @@
                 <w:noProof/>
                 <w:webHidden/>
               </w:rPr>
-              <w:instrText xml:space="preserve"> PAGEREF _Toc478314650 \h </w:instrText>
+              <w:instrText xml:space="preserve"> PAGEREF _Toc478316918 \h </w:instrText>
             </w:r>
             <w:r>
               <w:rPr>
@@ -1766,10 +1795,12 @@
             <w:rPr>
               <w:rFonts w:eastAsiaTheme="minorEastAsia"/>
               <w:noProof/>
-              <w:lang w:eastAsia="en-GB"/>
+              <w:sz w:val="24"/>
+              <w:szCs w:val="24"/>
+              <w:lang w:val="en-US"/>
             </w:rPr>
           </w:pPr>
-          <w:hyperlink w:anchor="_Toc478314651" w:history="1">
+          <w:hyperlink w:anchor="_Toc478316919" w:history="1">
             <w:r>
               <w:rPr>
                 <w:rStyle w:val="Hyperlink"/>
@@ -1796,7 +1827,7 @@
                 <w:noProof/>
                 <w:webHidden/>
               </w:rPr>
-              <w:instrText xml:space="preserve"> PAGEREF _Toc478314651 \h </w:instrText>
+              <w:instrText xml:space="preserve"> PAGEREF _Toc478316919 \h </w:instrText>
             </w:r>
             <w:r>
               <w:rPr>
@@ -1863,7 +1894,7 @@
       <w:pPr>
         <w:pStyle w:val="Heading1"/>
       </w:pPr>
-      <w:bookmarkStart w:id="1" w:name="_Toc478314636"/>
+      <w:bookmarkStart w:id="1" w:name="_Toc478316904"/>
       <w:r>
         <w:lastRenderedPageBreak/>
         <w:t>Directions for use</w:t>
@@ -1902,7 +1933,7 @@
       <w:pPr>
         <w:pStyle w:val="Heading1"/>
       </w:pPr>
-      <w:bookmarkStart w:id="2" w:name="_Toc478314637"/>
+      <w:bookmarkStart w:id="2" w:name="_Toc478316905"/>
       <w:r>
         <w:lastRenderedPageBreak/>
         <w:t>Algorithms description</w:t>
@@ -1913,7 +1944,7 @@
       <w:pPr>
         <w:pStyle w:val="Heading2"/>
       </w:pPr>
-      <w:bookmarkStart w:id="3" w:name="_Toc478314638"/>
+      <w:bookmarkStart w:id="3" w:name="_Toc478316906"/>
       <w:r>
         <w:t>Reading input from user</w:t>
       </w:r>
@@ -1935,17 +1966,47 @@
       </w:r>
       <w:proofErr w:type="gramEnd"/>
       <w:r>
-        <w:t>) function runs, it is checking if the input from the serial port is readable. It is in this state that it waits until it an instruction is sent.</w:t>
-      </w:r>
-    </w:p>
-    <w:p>
-      <w:r>
-        <w:t>Once this happens, the program records each character into a char array. Based on the specifications, the maximum length of an instruction is 49 characters, which is the size of the array. This continues until it detects an ENTER key. The end of the last valid character is recorded for later use.</w:t>
-      </w:r>
-    </w:p>
-    <w:p>
-      <w:r>
-        <w:t>While there are 4 possible types of instructions possible (R, R &amp; V, V, and T), there are 3 possible characters in the first position (R, V, and T). There needs to be a way to differentiate between R and RV. Thus, the program checks if a V exists other than at the first position.</w:t>
+        <w:t xml:space="preserve">) function runs, it is checking if the input from the serial port is readable. It is in this state that it waits until an instruction is </w:t>
+      </w:r>
+      <w:r>
+        <w:t>detected</w:t>
+      </w:r>
+      <w:r>
+        <w:t>.</w:t>
+      </w:r>
+    </w:p>
+    <w:p>
+      <w:r>
+        <w:t>Once this happens, the program records each character into a char</w:t>
+      </w:r>
+      <w:r>
+        <w:t>acter</w:t>
+      </w:r>
+      <w:r>
+        <w:t xml:space="preserve"> array. Based on the specifications, the maximum length of an instruction is 49 characters, which is the size of the array. This continues until it detects an ENTER key. The </w:t>
+      </w:r>
+      <w:r>
+        <w:t>index</w:t>
+      </w:r>
+      <w:r>
+        <w:t xml:space="preserve"> of the last valid character is recorded for later use.</w:t>
+      </w:r>
+    </w:p>
+    <w:p>
+      <w:r>
+        <w:t>While there are 4 possible types o</w:t>
+      </w:r>
+      <w:r>
+        <w:t>f instructions possible (R, R</w:t>
+      </w:r>
+      <w:r>
+        <w:t xml:space="preserve">V, V, and T), there are 3 possible characters in the first position (R, V, and T). There needs to be a way to differentiate between R and RV. Thus, the program checks if a V exists other than at the first </w:t>
+      </w:r>
+      <w:r>
+        <w:t>character</w:t>
+      </w:r>
+      <w:r>
+        <w:t>.</w:t>
       </w:r>
     </w:p>
     <w:p>
@@ -1953,6 +2014,7 @@
         <w:t xml:space="preserve">If the first character is a T, the remaining instruction characters are sent to the </w:t>
       </w:r>
       <w:proofErr w:type="spellStart"/>
+      <w:proofErr w:type="gramStart"/>
       <w:r>
         <w:rPr>
           <w:i/>
@@ -1961,9 +2023,23 @@
       </w:r>
       <w:proofErr w:type="spellEnd"/>
       <w:r>
-        <w:t xml:space="preserve"> function. Then the singing actions are performed. If it is a V, the remaining characters must be a float, and are sent to the </w:t>
+        <w:rPr>
+          <w:i/>
+        </w:rPr>
+        <w:t>(</w:t>
+      </w:r>
+      <w:proofErr w:type="gramEnd"/>
+      <w:r>
+        <w:rPr>
+          <w:i/>
+        </w:rPr>
+        <w:t xml:space="preserve">) </w:t>
+      </w:r>
+      <w:r>
+        <w:t xml:space="preserve">function. Then the singing actions are performed. If it is a V, the remaining characters must be a float, and are sent to the </w:t>
       </w:r>
       <w:proofErr w:type="spellStart"/>
+      <w:proofErr w:type="gramStart"/>
       <w:r>
         <w:rPr>
           <w:i/>
@@ -1972,6 +2048,19 @@
       </w:r>
       <w:proofErr w:type="spellEnd"/>
       <w:r>
+        <w:rPr>
+          <w:i/>
+        </w:rPr>
+        <w:t>(</w:t>
+      </w:r>
+      <w:proofErr w:type="gramEnd"/>
+      <w:r>
+        <w:rPr>
+          <w:i/>
+        </w:rPr>
+        <w:t>)</w:t>
+      </w:r>
+      <w:r>
         <w:t xml:space="preserve"> function. The return value is assigned to the </w:t>
       </w:r>
       <w:proofErr w:type="spellStart"/>
@@ -2050,55 +2139,77 @@
       <w:r>
         <w:t xml:space="preserve">, the values are then checked for either </w:t>
       </w:r>
+      <w:r>
+        <w:t>counter-clockwise</w:t>
+      </w:r>
+      <w:r>
+        <w:t xml:space="preserve"> or clockwise operation. This sets the </w:t>
+      </w:r>
       <w:proofErr w:type="spellStart"/>
       <w:r>
         <w:rPr>
           <w:i/>
         </w:rPr>
-        <w:t>counterclockwise</w:t>
+        <w:t>spinCW</w:t>
       </w:r>
       <w:proofErr w:type="spellEnd"/>
       <w:r>
-        <w:t xml:space="preserve"> or clockwise operation. This sets the </w:t>
+        <w:t xml:space="preserve"> </w:t>
       </w:r>
       <w:proofErr w:type="spellStart"/>
       <w:r>
-        <w:rPr>
-          <w:i/>
-        </w:rPr>
-        <w:t>spinCW</w:t>
+        <w:t>boolean</w:t>
       </w:r>
       <w:proofErr w:type="spellEnd"/>
       <w:r>
-        <w:t xml:space="preserve"> boolean, before all the values are set to their absolute value.</w:t>
+        <w:t>, before all the values are set to their absolute value.</w:t>
       </w:r>
     </w:p>
     <w:p>
       <w:pPr>
         <w:pStyle w:val="Heading3"/>
       </w:pPr>
-      <w:bookmarkStart w:id="4" w:name="_Toc478314639"/>
+      <w:bookmarkStart w:id="4" w:name="_Toc478316907"/>
       <w:proofErr w:type="spellStart"/>
+      <w:proofErr w:type="gramStart"/>
       <w:r>
         <w:t>charToFloat</w:t>
       </w:r>
+      <w:proofErr w:type="spellEnd"/>
+      <w:r>
+        <w:t>(</w:t>
+      </w:r>
+      <w:proofErr w:type="gramEnd"/>
+      <w:r>
+        <w:t>)</w:t>
+      </w:r>
       <w:bookmarkEnd w:id="4"/>
+    </w:p>
+    <w:p>
+      <w:r>
+        <w:t xml:space="preserve">This function takes in the buffer, and the start and end points for it to calculate the float. The first step is to check for negative values with the first character. If this is the case, </w:t>
+      </w:r>
+      <w:proofErr w:type="spellStart"/>
+      <w:r>
+        <w:rPr>
+          <w:i/>
+        </w:rPr>
+        <w:t>isPositive</w:t>
+      </w:r>
       <w:proofErr w:type="spellEnd"/>
-    </w:p>
-    <w:p>
-      <w:r>
-        <w:t xml:space="preserve">This function takes in the buffer, and the start and end points for it to calculate the float. The first step is to check for negative values with the first character. If this is the case, </w:t>
-      </w:r>
-      <w:proofErr w:type="spellStart"/>
-      <w:r>
-        <w:rPr>
-          <w:i/>
-        </w:rPr>
-        <w:t>isPositive</w:t>
-      </w:r>
-      <w:proofErr w:type="spellEnd"/>
-      <w:r>
-        <w:t xml:space="preserve"> is set to -1, and the start index increased, to make processing easier.</w:t>
+      <w:r>
+        <w:t xml:space="preserve"> is set to -1, and the start index increased, to make processing easier</w:t>
+      </w:r>
+      <w:r>
+        <w:t xml:space="preserve"> by ignoring the “</w:t>
+      </w:r>
+      <w:proofErr w:type="gramStart"/>
+      <w:r>
+        <w:t>-“</w:t>
+      </w:r>
+      <w:proofErr w:type="gramEnd"/>
+      <w:r>
+        <w:t>.</w:t>
       </w:r>
     </w:p>
     <w:p>
@@ -2148,25 +2259,57 @@
       <w:pPr>
         <w:pStyle w:val="Heading3"/>
       </w:pPr>
-      <w:bookmarkStart w:id="5" w:name="_Toc478314640"/>
+      <w:bookmarkStart w:id="5" w:name="_Toc478316908"/>
       <w:proofErr w:type="spellStart"/>
+      <w:proofErr w:type="gramStart"/>
       <w:r>
         <w:t>charToNotes</w:t>
       </w:r>
+      <w:proofErr w:type="spellEnd"/>
+      <w:r>
+        <w:t>(</w:t>
+      </w:r>
+      <w:proofErr w:type="gramEnd"/>
+      <w:r>
+        <w:t>)</w:t>
+      </w:r>
       <w:bookmarkEnd w:id="5"/>
-      <w:proofErr w:type="spellEnd"/>
-    </w:p>
-    <w:p>
-      <w:r>
-        <w:t xml:space="preserve">Looking at the regex expression, the notes range from A to G, with the option of flats and sharps for each one. Applying some musical knowledge, an octave goes in the order of C-D-E-F-G-A-B. A </w:t>
+    </w:p>
+    <w:p>
+      <w:r>
+        <w:t>Looking at the regex expression, the notes range from A to G, with the option of flats and sharps for each one. Applying some musical knowledge, an octave goes in</w:t>
+      </w:r>
+      <w:r>
+        <w:t xml:space="preserve"> the order of C-D-E-F-G-A-B. If a note is a </w:t>
       </w:r>
       <w:proofErr w:type="gramStart"/>
       <w:r>
-        <w:t>flat(</w:t>
+        <w:t>flat</w:t>
+      </w:r>
+      <w:r>
+        <w:t>(</w:t>
       </w:r>
       <w:proofErr w:type="gramEnd"/>
       <w:r>
-        <w:t>^) is half a note lower, and sharp(#) is half a note higher. However, to make things confusing, some notes are separated by half notes, such as E-F and B-C. This also means that a sharp of one note can be the flat of another note. Putting this altogether means that there are in fact only 14 distinct notes playable. They are shown below.</w:t>
+        <w:t>^)</w:t>
+      </w:r>
+      <w:r>
+        <w:t>, it</w:t>
+      </w:r>
+      <w:r>
+        <w:t xml:space="preserve"> is half a note lower, and </w:t>
+      </w:r>
+      <w:r>
+        <w:t xml:space="preserve">if is it </w:t>
+      </w:r>
+      <w:r>
+        <w:t>sharp(#)</w:t>
+      </w:r>
+      <w:r>
+        <w:t>, it</w:t>
+      </w:r>
+      <w:r>
+        <w:t xml:space="preserve"> is half a note higher. However, to make things confusing, some notes are separated by half notes, such as E-F and B-C. This also means that a sharp of one note can be the flat of another note. Putting this altogether means that there are in fact only 14 distinct notes playable. They are shown below.</w:t>
       </w:r>
     </w:p>
     <w:p>
@@ -2177,16 +2320,35 @@
       <w:r>
         <w:t xml:space="preserve">Table </w:t>
       </w:r>
-      <w:fldSimple w:instr=" SEQ Table \* ARABIC ">
-        <w:r>
-          <w:rPr>
-            <w:noProof/>
-          </w:rPr>
-          <w:t>1</w:t>
-        </w:r>
-      </w:fldSimple>
-      <w:r>
-        <w:t>: playable notes correspondence</w:t>
+      <w:r>
+        <w:fldChar w:fldCharType="begin"/>
+      </w:r>
+      <w:r>
+        <w:instrText xml:space="preserve"> SEQ Table \* ARABIC </w:instrText>
+      </w:r>
+      <w:r>
+        <w:fldChar w:fldCharType="separate"/>
+      </w:r>
+      <w:r>
+        <w:rPr>
+          <w:noProof/>
+        </w:rPr>
+        <w:t>1</w:t>
+      </w:r>
+      <w:r>
+        <w:rPr>
+          <w:noProof/>
+        </w:rPr>
+        <w:fldChar w:fldCharType="end"/>
+      </w:r>
+      <w:r>
+        <w:t>: P</w:t>
+      </w:r>
+      <w:r>
+        <w:t>layable notes correspondence</w:t>
+      </w:r>
+      <w:r>
+        <w:t xml:space="preserve"> indexing.</w:t>
       </w:r>
     </w:p>
     <w:tbl>
@@ -2553,18 +2715,25 @@
     <w:p/>
     <w:p>
       <w:r>
-        <w:t xml:space="preserve">Each note can either be two characters long (a letter and a number), or three (letter, sharp/flat, and number). Also, there can only be 8 possible notes. To deal with this, a counter first points to the first character. The next character is checked for a # or a ^. If this is not found, the second character must be the time, and the first character the note. The note is stored as </w:t>
-      </w:r>
-      <w:proofErr w:type="gramStart"/>
-      <w:r>
-        <w:t>a</w:t>
-      </w:r>
-      <w:proofErr w:type="gramEnd"/>
-      <w:r>
-        <w:t xml:space="preserve"> integer, as shown above (1, 3, 5, 6, 8, 10, 12), which selected through a case statement. An array of integers (</w:t>
+        <w:t>Each note can either be two characters long (a letter and a number), or three (letter, sharp/flat, and number). Also, there can only be 8 possible notes. To deal with this, a counter first points to the first character. The next character is checked for a # or a ^. If this is not found, the second character must be the time, and the first character the note. The note is stored as a</w:t>
+      </w:r>
+      <w:r>
+        <w:t>n</w:t>
+      </w:r>
+      <w:r>
+        <w:t xml:space="preserve"> integer, as shown above (1, 3, 5, 6, 8, 10, 12), which </w:t>
+      </w:r>
+      <w:r>
+        <w:t xml:space="preserve">is </w:t>
+      </w:r>
+      <w:r>
+        <w:t>selected through a case statement. An array of integers (</w:t>
       </w:r>
       <w:proofErr w:type="spellStart"/>
       <w:r>
+        <w:rPr>
+          <w:i/>
+        </w:rPr>
         <w:t>timeArray</w:t>
       </w:r>
       <w:proofErr w:type="spellEnd"/>
@@ -2573,6 +2742,9 @@
       </w:r>
       <w:proofErr w:type="spellStart"/>
       <w:r>
+        <w:rPr>
+          <w:i/>
+        </w:rPr>
         <w:t>noteArray</w:t>
       </w:r>
       <w:proofErr w:type="spellEnd"/>
@@ -2598,7 +2770,7 @@
       <w:pPr>
         <w:pStyle w:val="Heading2"/>
       </w:pPr>
-      <w:bookmarkStart w:id="6" w:name="_Toc478314641"/>
+      <w:bookmarkStart w:id="6" w:name="_Toc478316909"/>
       <w:r>
         <w:t>Spinning at defined speed (V mode)</w:t>
       </w:r>
@@ -2615,7 +2787,19 @@
         <w:t>s converted to float variable. Based on a comparison with 0, flag for direction of spinning (clockwise or anticlockwise) is set</w:t>
       </w:r>
       <w:r>
-        <w:t xml:space="preserve"> and with is variable </w:t>
+        <w:t xml:space="preserve"> and with </w:t>
+      </w:r>
+      <w:r>
+        <w:t xml:space="preserve">that </w:t>
+      </w:r>
+      <w:r>
+        <w:t xml:space="preserve">is </w:t>
+      </w:r>
+      <w:r>
+        <w:t xml:space="preserve">the </w:t>
+      </w:r>
+      <w:r>
+        <w:t xml:space="preserve">variable </w:t>
       </w:r>
       <w:r>
         <w:rPr>
@@ -2624,29 +2808,155 @@
         <w:t>lead</w:t>
       </w:r>
       <w:r>
-        <w:t>, polarity of which depends on the desired rotation direction</w:t>
-      </w:r>
-      <w:r>
-        <w:t xml:space="preserve">. Next, the speed PID controller is set up with the correct constants for its P, I and D parts. Then, interrupts are enabled, speed timer is initialized </w:t>
-      </w:r>
-      <w:r>
-        <w:t xml:space="preserve">and flag denoting mode </w:t>
+        <w:t xml:space="preserve">, </w:t>
+      </w:r>
+      <w:r>
+        <w:t>the sign</w:t>
+      </w:r>
+      <w:r>
+        <w:t xml:space="preserve"> of which depends on the desired rotation direction</w:t>
+      </w:r>
+      <w:r>
+        <w:t xml:space="preserve">. Next, the speed PID controller is set up with the correct constants for its P, I and D parts. Then, interrupts are enabled, </w:t>
+      </w:r>
+      <w:r>
+        <w:t xml:space="preserve">the speed timer is initialized, </w:t>
+      </w:r>
+      <w:r>
+        <w:t xml:space="preserve">and </w:t>
+      </w:r>
+      <w:r>
+        <w:t xml:space="preserve">the flag denoting mode of </w:t>
+      </w:r>
+      <w:r>
+        <w:t>operation (speed control) is set. At the end</w:t>
+      </w:r>
+      <w:r>
+        <w:t>, the</w:t>
+      </w:r>
+      <w:r>
+        <w:t xml:space="preserve"> speed control PID is started in a thread.</w:t>
+      </w:r>
+    </w:p>
+    <w:p>
+      <w:r>
+        <w:t xml:space="preserve">To </w:t>
+      </w:r>
+      <w:r>
+        <w:t>spin the motor</w:t>
+      </w:r>
+      <w:r>
+        <w:t>, the</w:t>
+      </w:r>
+      <w:r>
+        <w:t xml:space="preserve"> interrupt function </w:t>
       </w:r>
       <w:proofErr w:type="spellStart"/>
       <w:r>
-        <w:t>od</w:t>
+        <w:rPr>
+          <w:i/>
+        </w:rPr>
+        <w:t>state_</w:t>
+      </w:r>
+      <w:r>
+        <w:rPr>
+          <w:i/>
+        </w:rPr>
+        <w:t>interrupt</w:t>
       </w:r>
       <w:proofErr w:type="spellEnd"/>
       <w:r>
-        <w:t xml:space="preserve"> operation (speed control) is set. At the end speed control PID is started in a thread.</w:t>
-      </w:r>
-    </w:p>
-    <w:p>
-      <w:r>
-        <w:t xml:space="preserve">To </w:t>
-      </w:r>
-      <w:r>
-        <w:t>spin the motor</w:t>
+        <w:t xml:space="preserve"> </w:t>
+      </w:r>
+      <w:r>
+        <w:t>is</w:t>
+      </w:r>
+      <w:r>
+        <w:t xml:space="preserve"> triggered at each rising and falling edge of the photointerrupters</w:t>
+      </w:r>
+      <w:r>
+        <w:t xml:space="preserve">, except </w:t>
+      </w:r>
+      <w:r>
+        <w:t xml:space="preserve">at </w:t>
+      </w:r>
+      <w:r>
+        <w:t>the rising edge of the I1 photointerrupter</w:t>
+      </w:r>
+      <w:r>
+        <w:t xml:space="preserve"> (explained below)</w:t>
+      </w:r>
+      <w:r>
+        <w:t xml:space="preserve">. In the function, the rotor state is read from the </w:t>
+      </w:r>
+      <w:proofErr w:type="spellStart"/>
+      <w:r>
+        <w:t>photointerrupters</w:t>
+      </w:r>
+      <w:proofErr w:type="spellEnd"/>
+      <w:r>
+        <w:t xml:space="preserve"> and </w:t>
+      </w:r>
+      <w:r>
+        <w:t xml:space="preserve">the </w:t>
+      </w:r>
+      <w:r>
+        <w:t>next state is output</w:t>
+      </w:r>
+      <w:r>
+        <w:t>ted</w:t>
+      </w:r>
+      <w:r>
+        <w:t xml:space="preserve"> into the rotor fields. The state is set in another function</w:t>
+      </w:r>
+      <w:r>
+        <w:t>, which finds the setting of the field transistors corresponding to the requested state, turns of</w:t>
+      </w:r>
+      <w:r>
+        <w:t>f</w:t>
+      </w:r>
+      <w:r>
+        <w:t xml:space="preserve"> all transistors (to avoid shoot-t</w:t>
+      </w:r>
+      <w:r>
+        <w:t>h</w:t>
+      </w:r>
+      <w:r>
+        <w:t>rough) and then sets them according to the state setting found before. The transistors are excited with PWM, calculated in the speed controller.</w:t>
+      </w:r>
+    </w:p>
+    <w:p>
+      <w:r>
+        <w:t xml:space="preserve">To calculate the PWM duty cycle, the </w:t>
+      </w:r>
+      <w:r>
+        <w:t>PID controller from the mbed PID library is used. It is created, set up</w:t>
+      </w:r>
+      <w:r>
+        <w:t>,</w:t>
+      </w:r>
+      <w:r>
+        <w:t xml:space="preserve"> and started in a thread during </w:t>
+      </w:r>
+      <w:r>
+        <w:t xml:space="preserve">the </w:t>
+      </w:r>
+      <w:r>
+        <w:t>initialisation of the program. The constants for the P, I</w:t>
+      </w:r>
+      <w:r>
+        <w:t>,</w:t>
+      </w:r>
+      <w:r>
+        <w:t xml:space="preserve"> and D parts were tuned during testing. The controller takes the input of the current speed (measurement of this is explained below) and the reference is the value requested by user. The control signal produced is saved into a distinct variable.</w:t>
+      </w:r>
+    </w:p>
+    <w:p>
+      <w:r>
+        <w:t>To measure the spe</w:t>
+      </w:r>
+      <w:r>
+        <w:t>ed,</w:t>
       </w:r>
       <w:r>
         <w:t xml:space="preserve"> interrupt function </w:t>
@@ -2656,96 +2966,91 @@
         <w:rPr>
           <w:i/>
         </w:rPr>
-        <w:t>state_</w:t>
-      </w:r>
+        <w:t>state_interrupt_speed</w:t>
+      </w:r>
+      <w:proofErr w:type="spellEnd"/>
       <w:r>
         <w:rPr>
           <w:i/>
         </w:rPr>
-        <w:t>interrupt</w:t>
-      </w:r>
-      <w:proofErr w:type="spellEnd"/>
-      <w:r>
         <w:t xml:space="preserve"> </w:t>
       </w:r>
       <w:r>
-        <w:t>is</w:t>
-      </w:r>
-      <w:r>
-        <w:t xml:space="preserve"> triggered at each rising and falling edge of the photointerrupters</w:t>
-      </w:r>
-      <w:r>
-        <w:t>, except the rising edge of the I1 photointerrupter</w:t>
-      </w:r>
-      <w:r>
-        <w:t xml:space="preserve"> (explained below)</w:t>
-      </w:r>
-      <w:r>
-        <w:t>. In the function, the rotor state is read from the photointerrupters and next state is output into the rotor fields. The state is set in another function</w:t>
-      </w:r>
-      <w:r>
-        <w:t xml:space="preserve">, which finds the setting of the field transistors corresponding to the requested state, turns of all transistors (to avoid shoot-trough) and then sets them </w:t>
-      </w:r>
-      <w:proofErr w:type="gramStart"/>
-      <w:r>
-        <w:t>according to</w:t>
-      </w:r>
-      <w:proofErr w:type="gramEnd"/>
-      <w:r>
-        <w:t xml:space="preserve"> the state setting found before. The transistors are excited with PWM, calculated in the speed controller.</w:t>
-      </w:r>
-    </w:p>
-    <w:p>
-      <w:r>
-        <w:t>To calculate the PWM duty cycle PID controller from the mbed PID library is used. It is created, set up and started in a thread during initialisation of the program. The constants for the P, I and D parts were tuned during testing. The controller takes the input of the current speed (measurement of this is explained below) and the reference is the value requested by user. The control signal produced is saved into a distinct variable.</w:t>
-      </w:r>
-    </w:p>
-    <w:p>
-      <w:r>
-        <w:t>To measure the spe</w:t>
-      </w:r>
-      <w:r>
-        <w:t>ed,</w:t>
-      </w:r>
-      <w:r>
-        <w:t xml:space="preserve"> interrupt function </w:t>
-      </w:r>
-      <w:proofErr w:type="spellStart"/>
-      <w:r>
-        <w:rPr>
-          <w:i/>
-        </w:rPr>
-        <w:t>state_interrupt_speed</w:t>
-      </w:r>
-      <w:proofErr w:type="spellEnd"/>
-      <w:r>
-        <w:rPr>
-          <w:i/>
-        </w:rPr>
-        <w:t xml:space="preserve"> </w:t>
-      </w:r>
-      <w:r>
         <w:t>is triggered on each rising edge of I1.</w:t>
       </w:r>
       <w:r>
-        <w:t xml:space="preserve"> It operates with a timer which is read and then restarted. Based on the timer output, current speed of the rotor is calculated and saved into appropriate variable. Afterwards, based on the mode-of-operation flags, appropriate duty cycle (in this case the one from speed controller) is assigned to a global variable. This is used in the function switching rotor field states as described above. At the end, next motor state is set as explained above.</w:t>
-      </w:r>
-    </w:p>
-    <w:p>
-      <w:r>
-        <w:t xml:space="preserve">Overall thus, the speed control </w:t>
-      </w:r>
-      <w:r>
-        <w:t xml:space="preserve">mode consists of 2 parts. One is the PID controller running in a thread calculating appropriate PWM duty cycle to achieve desired speed. The other part is driven by interrupts from the photointerrupters. It spins the motor field around with application of the PWM </w:t>
+        <w:t xml:space="preserve"> It operates with a timer which is read and then restarted. Based on the timer output,</w:t>
+      </w:r>
+      <w:r>
+        <w:t xml:space="preserve"> the </w:t>
+      </w:r>
+      <w:r>
+        <w:t xml:space="preserve">current speed of the rotor is calculated and saved into </w:t>
+      </w:r>
+      <w:r>
+        <w:t xml:space="preserve">the </w:t>
+      </w:r>
+      <w:r>
+        <w:t xml:space="preserve">appropriate variable. Afterwards, based on the mode-of-operation flags, </w:t>
+      </w:r>
+      <w:r>
+        <w:t xml:space="preserve">the </w:t>
+      </w:r>
+      <w:r>
+        <w:t xml:space="preserve">appropriate duty cycle (in this case the one from speed controller) is assigned to a global variable. This is used in the function switching rotor field states as described above. At the end, </w:t>
+      </w:r>
+      <w:r>
+        <w:t xml:space="preserve">the </w:t>
+      </w:r>
+      <w:r>
+        <w:t>next motor state is set as explained above.</w:t>
+      </w:r>
+    </w:p>
+    <w:p>
+      <w:r>
+        <w:t>Thus, overall</w:t>
+      </w:r>
+      <w:r>
+        <w:t xml:space="preserve">, the speed control </w:t>
+      </w:r>
+      <w:r>
+        <w:t xml:space="preserve">mode consists of 2 parts. One is the PID controller running in a thread calculating appropriate </w:t>
+      </w:r>
+      <w:r>
+        <w:t>the P</w:t>
+      </w:r>
+      <w:r>
+        <w:t>WM duty cycle to achieve desired speed. The other part is driven by interrupts from the photointerrupters. It spins the motor field around with</w:t>
+      </w:r>
+      <w:r>
+        <w:t xml:space="preserve"> the</w:t>
+      </w:r>
+      <w:r>
+        <w:t xml:space="preserve"> application of the PWM </w:t>
       </w:r>
       <w:r>
         <w:lastRenderedPageBreak/>
-        <w:t>pulse, and at each revolution calculates the speed of the rotor and updates the duty cycle of the PWM to be used.</w:t>
-      </w:r>
-    </w:p>
-    <w:p>
-      <w:r>
-        <w:t>The final performance of the speed control was observed and the results are shown in the figure below. There is some oscillation apparent, which would have been resolved by further PID tuning. This was unfortunately not possible due to tight deadline at the time of code development.</w:t>
+        <w:t>pulse, and at each revolution</w:t>
+      </w:r>
+      <w:r>
+        <w:t>,</w:t>
+      </w:r>
+      <w:r>
+        <w:t xml:space="preserve"> calculates the speed of the rotor and updates the duty cycle of the PWM to be used.</w:t>
+      </w:r>
+    </w:p>
+    <w:p>
+      <w:r>
+        <w:t xml:space="preserve">The final performance of the speed control was observed and the results are shown in the figure below. There is some oscillation apparent, which would have been resolved by further PID tuning. This was unfortunately not possible due to </w:t>
+      </w:r>
+      <w:r>
+        <w:t xml:space="preserve">the </w:t>
+      </w:r>
+      <w:r>
+        <w:t xml:space="preserve">tight deadline </w:t>
+      </w:r>
+      <w:r>
+        <w:t xml:space="preserve">at the time of code development, and the need for a manual approach. </w:t>
       </w:r>
     </w:p>
     <w:p>
@@ -2755,10 +3060,10 @@
       <w:r>
         <w:rPr>
           <w:noProof/>
-          <w:lang w:eastAsia="en-GB"/>
+          <w:lang w:val="en-US"/>
         </w:rPr>
         <w:drawing>
-          <wp:inline distT="0" distB="0" distL="0" distR="0">
+          <wp:inline distT="0" distB="0" distL="0" distR="0" wp14:anchorId="33D7465E" wp14:editId="64B34FD3">
             <wp:extent cx="5333365" cy="3868960"/>
             <wp:effectExtent l="0" t="0" r="635" b="0"/>
             <wp:docPr id="4" name="Picture 4"/>
@@ -2814,23 +3119,47 @@
       <w:r>
         <w:t xml:space="preserve">Figure </w:t>
       </w:r>
-      <w:fldSimple w:instr=" SEQ Figure \* ARABIC ">
-        <w:r>
-          <w:rPr>
-            <w:noProof/>
-          </w:rPr>
-          <w:t>1</w:t>
-        </w:r>
-      </w:fldSimple>
-      <w:r>
-        <w:t>: velocity control performance at different set speeds</w:t>
+      <w:r>
+        <w:fldChar w:fldCharType="begin"/>
+      </w:r>
+      <w:r>
+        <w:instrText xml:space="preserve"> SEQ Figure \* ARABIC </w:instrText>
+      </w:r>
+      <w:r>
+        <w:fldChar w:fldCharType="separate"/>
+      </w:r>
+      <w:r>
+        <w:rPr>
+          <w:noProof/>
+        </w:rPr>
+        <w:t>1</w:t>
+      </w:r>
+      <w:r>
+        <w:rPr>
+          <w:noProof/>
+        </w:rPr>
+        <w:fldChar w:fldCharType="end"/>
+      </w:r>
+      <w:r>
+        <w:t>:</w:t>
+      </w:r>
+      <w:proofErr w:type="spellStart"/>
+      <w:r>
+        <w:t>V</w:t>
+      </w:r>
+      <w:r>
+        <w:t>velocity</w:t>
+      </w:r>
+      <w:proofErr w:type="spellEnd"/>
+      <w:r>
+        <w:t xml:space="preserve"> control performance at different set speeds</w:t>
       </w:r>
     </w:p>
     <w:p>
       <w:pPr>
         <w:pStyle w:val="Heading2"/>
       </w:pPr>
-      <w:bookmarkStart w:id="7" w:name="_Toc478314642"/>
+      <w:bookmarkStart w:id="7" w:name="_Toc478316910"/>
       <w:r>
         <w:t>Spinning for defined number of revolutions (R mode)</w:t>
       </w:r>
@@ -2859,16 +3188,70 @@
         <w:t xml:space="preserve"> from the user is read, and flags and variables for direction of spinning are set.</w:t>
       </w:r>
       <w:r>
-        <w:t xml:space="preserve"> Then interrupts are enabled, timer started, counter for number of revolutions initialised and flag for R mode set to 1. In the end position control PID controller is starter in a thread.</w:t>
-      </w:r>
-    </w:p>
-    <w:p>
-      <w:r>
-        <w:t xml:space="preserve">The position control PID is also an object created using the mbed PID library. The setpoint is the user-defined number of revolutions and measured variable number of revolutions already completed. The controller outputs PWM duty cycle, which is applied to the rotor fields in the same way as in V mode. </w:t>
+        <w:t xml:space="preserve"> Then, the </w:t>
+      </w:r>
+      <w:r>
+        <w:t>interrupts are enabled,</w:t>
+      </w:r>
+      <w:r>
+        <w:t xml:space="preserve"> the</w:t>
+      </w:r>
+      <w:r>
+        <w:t xml:space="preserve"> timer started, </w:t>
+      </w:r>
+      <w:r>
+        <w:t xml:space="preserve">the </w:t>
+      </w:r>
+      <w:r>
+        <w:t xml:space="preserve">counter for number of </w:t>
+      </w:r>
+      <w:r>
+        <w:t xml:space="preserve">revolutions initialised, </w:t>
+      </w:r>
+      <w:r>
+        <w:t xml:space="preserve">and </w:t>
+      </w:r>
+      <w:r>
+        <w:t xml:space="preserve">the </w:t>
+      </w:r>
+      <w:r>
+        <w:t>flag</w:t>
+      </w:r>
+      <w:r>
+        <w:t xml:space="preserve"> for R mode set to 1. Finally, the</w:t>
+      </w:r>
+      <w:r>
+        <w:t xml:space="preserve"> position c</w:t>
+      </w:r>
+      <w:r>
+        <w:t>ontrol PID controller is started</w:t>
+      </w:r>
+      <w:r>
+        <w:t xml:space="preserve"> in a thread.</w:t>
+      </w:r>
+    </w:p>
+    <w:p>
+      <w:r>
+        <w:t xml:space="preserve">The position control PID is also an object created using the mbed PID library. The setpoint is the user-defined number of revolutions and </w:t>
+      </w:r>
+      <w:r>
+        <w:t>the process</w:t>
+      </w:r>
+      <w:r>
+        <w:t xml:space="preserve"> </w:t>
+      </w:r>
+      <w:r>
+        <w:t>variable the</w:t>
+      </w:r>
+      <w:r>
+        <w:t xml:space="preserve"> number of revolutions already completed. The controller outputs PWM duty cycle, which is applied to the rotor fields in the same way as in </w:t>
+      </w:r>
+      <w:r>
+        <w:t xml:space="preserve">the </w:t>
       </w:r>
       <w:r>
         <w:lastRenderedPageBreak/>
-        <w:t xml:space="preserve">The number of revolutions completed is tracked by a variable, which is incremented in the </w:t>
+        <w:t xml:space="preserve">V mode. The number of revolutions completed is tracked by a variable, which is incremented in the </w:t>
       </w:r>
       <w:proofErr w:type="spellStart"/>
       <w:r>
@@ -2886,7 +3269,7 @@
       <w:pPr>
         <w:pStyle w:val="Heading2"/>
       </w:pPr>
-      <w:bookmarkStart w:id="8" w:name="_Toc478314643"/>
+      <w:bookmarkStart w:id="8" w:name="_Toc478316911"/>
       <w:r>
         <w:t>Spinning for defined number of revolutions at defined speed (RV mode)</w:t>
       </w:r>
@@ -2894,7 +3277,19 @@
     </w:p>
     <w:p>
       <w:r>
-        <w:t>In RV mode, speed of spinning should be controlled up to a desired number of revolutions. In the code, functionalities from both V and R mode are used. First user-requested values are extracted and clockwise/anticlockwise flags set. The integral part of speed PID is then supressed, so that the desired speed is not overshot, since that would cause significant problems to achieve desired number of turns. The rotation of the motor is driven by the interrupts as in previous cases.</w:t>
+        <w:t>In RV mode, speed of spinning should be controlled up to a desired number of revolutions. In the code, functionalities from both</w:t>
+      </w:r>
+      <w:r>
+        <w:t xml:space="preserve"> V and R mode are used. First, </w:t>
+      </w:r>
+      <w:r>
+        <w:t>user-requested values are extracted and clockwise/anticlockwise flags set. The integral part of speed PID is then sup</w:t>
+      </w:r>
+      <w:r>
+        <w:t>p</w:t>
+      </w:r>
+      <w:r>
+        <w:t>ressed, so that the desired speed is not overshot, since that would cause significant problems to achieve desired number of turns. The rotation of the motor is driven by the interrupts as in previous cases.</w:t>
       </w:r>
     </w:p>
     <w:p>
@@ -2908,27 +3303,25 @@
         <w:t xml:space="preserve">, and number of rotations needed </w:t>
       </w:r>
       <w:r>
-        <w:t xml:space="preserve">to stop the motor (this was obtained through testing). Based on these the number of revolutions at which the rotation control should be switched on is calculated. If this number is lower than a defined threshold, rotation control is switched on directly. This is </w:t>
-      </w:r>
-      <w:proofErr w:type="gramStart"/>
-      <w:r>
-        <w:t>due to the fact that</w:t>
-      </w:r>
-      <w:proofErr w:type="gramEnd"/>
-      <w:r>
-        <w:t xml:space="preserve"> there are minimum number of rotations the controller needs to reliably stop the motor.</w:t>
-      </w:r>
-    </w:p>
-    <w:p>
-      <w:r>
-        <w:t>Once these calculations are performed, speed and position PID controllers are started in separate threads. The motor is spun using the photointerrupter interrupt functions. Once every revolution, the interrupt function calculates current speed and number of revolutions completed, and select the PWM duty cycle (coming either from speed PID or position PID) to be used. This function checks whether maximum number of revolutions to be completed with speed control has been achieved. If this is true, the PWM to be used comes from position PID, otherwise it is the speed PID.</w:t>
+        <w:t>to stop the motor (this was obtained through testing). Based on these the number of revolutions at which the rotation control should be switched on is calculated. If this number is lower than a defined threshold, rotation control is switched on directly. This is due to the fact that there are minimum number of rotations the controller needs to reliably stop the motor.</w:t>
+      </w:r>
+    </w:p>
+    <w:p>
+      <w:r>
+        <w:t>Once these calculations are performed, speed and position PID controllers are started in separate threads. The motor is spun using the photointerrupter interrupt functions. Once every revolution, the interrupt function calculates current speed and number of revolutions completed, and select</w:t>
+      </w:r>
+      <w:r>
+        <w:t>s</w:t>
+      </w:r>
+      <w:r>
+        <w:t xml:space="preserve"> the PWM duty cycle (coming either from speed PID or position PID) to be used. This function checks whether maximum number of revolutions to be completed with speed control has been achieved. If this is true, the PWM to be used comes from position PID, otherwise it is the speed PID.</w:t>
       </w:r>
     </w:p>
     <w:p>
       <w:pPr>
         <w:pStyle w:val="Heading2"/>
       </w:pPr>
-      <w:bookmarkStart w:id="9" w:name="_Toc478314644"/>
+      <w:bookmarkStart w:id="9" w:name="_Toc478316912"/>
       <w:r>
         <w:t>Singing (T mode)</w:t>
       </w:r>
@@ -2946,7 +3339,13 @@
     </w:p>
     <w:p>
       <w:r>
-        <w:t xml:space="preserve">Then the singing thread starts. This threads checks the first value in </w:t>
+        <w:t>Then</w:t>
+      </w:r>
+      <w:r>
+        <w:t>,</w:t>
+      </w:r>
+      <w:r>
+        <w:t xml:space="preserve"> the singing thread starts. This threads checks the first value in </w:t>
       </w:r>
       <w:proofErr w:type="spellStart"/>
       <w:r>
@@ -2990,15 +3389,13 @@
       </w:r>
       <w:proofErr w:type="spellEnd"/>
       <w:r>
-        <w:t xml:space="preserve"> to give the correct period in microseconds. This is applied to the PWM pins. Then the thread waits </w:t>
-      </w:r>
-      <w:proofErr w:type="gramStart"/>
-      <w:r>
-        <w:t>according to</w:t>
-      </w:r>
-      <w:proofErr w:type="gramEnd"/>
-      <w:r>
-        <w:t xml:space="preserve"> the corresponding wait time in </w:t>
+        <w:t xml:space="preserve"> to give the correct period in microseconds. This is applied to the PWM pins. Then</w:t>
+      </w:r>
+      <w:r>
+        <w:t>,</w:t>
+      </w:r>
+      <w:r>
+        <w:t xml:space="preserve"> the thread waits according to the corresponding wait time in </w:t>
       </w:r>
       <w:proofErr w:type="spellStart"/>
       <w:r>
@@ -3026,15 +3423,7 @@
     </w:p>
     <w:p>
       <w:r>
-        <w:t xml:space="preserve">However, this alone will not cause the pins to sing. The motor spinning thread assigns either 1 or 0 to the pins. This works normally even with the PWM pins before 1 means a duty cycle of 100%, which is a constantly high pin. A 0 means a 0% duty cycle, so a pin that is off. However, for singing to happen, there must be a square wave. </w:t>
-      </w:r>
-      <w:proofErr w:type="gramStart"/>
-      <w:r>
-        <w:t>This is why</w:t>
-      </w:r>
-      <w:proofErr w:type="gramEnd"/>
-      <w:r>
-        <w:t xml:space="preserve"> </w:t>
+        <w:t xml:space="preserve">However, this alone will not cause the pins to sing. The motor spinning thread assigns either 1 or 0 to the pins. This works normally even with the PWM pins before 1 means a duty cycle of 100%, which is a constantly high pin. A 0 means a 0% duty cycle, so a pin that is off. However, for singing to happen, there must be a square wave. This is why </w:t>
       </w:r>
       <w:proofErr w:type="spellStart"/>
       <w:r>
@@ -3077,7 +3466,7 @@
       <w:pPr>
         <w:pStyle w:val="Heading1"/>
       </w:pPr>
-      <w:bookmarkStart w:id="10" w:name="_Toc478314645"/>
+      <w:bookmarkStart w:id="10" w:name="_Toc478316913"/>
       <w:r>
         <w:t>Real time operation analysis</w:t>
       </w:r>
@@ -3087,7 +3476,7 @@
       <w:pPr>
         <w:pStyle w:val="Heading2"/>
       </w:pPr>
-      <w:bookmarkStart w:id="11" w:name="_Toc478314646"/>
+      <w:bookmarkStart w:id="11" w:name="_Toc478316914"/>
       <w:r>
         <w:t xml:space="preserve">Thread description and </w:t>
       </w:r>
@@ -3101,7 +3490,13 @@
     </w:p>
     <w:p>
       <w:r>
-        <w:t xml:space="preserve">To ensure most efficient use of limited system resources, the program makes use of threads and interrupts in its operation. </w:t>
+        <w:t>To ensure</w:t>
+      </w:r>
+      <w:r>
+        <w:t xml:space="preserve"> the</w:t>
+      </w:r>
+      <w:r>
+        <w:t xml:space="preserve"> most efficient use of limited system resources, the program makes use of threads and interrupts in its operation. </w:t>
       </w:r>
       <w:r>
         <w:t>Generally, the main loop continually polls for another user input, while current task execution depends on functions executed in an active thread or triggered by interrupts.</w:t>
@@ -3128,11 +3523,11 @@
       <w:r>
         <w:rPr>
           <w:noProof/>
-          <w:lang w:eastAsia="en-GB"/>
+          <w:lang w:val="en-US"/>
         </w:rPr>
         <w:lastRenderedPageBreak/>
         <w:drawing>
-          <wp:inline distT="0" distB="0" distL="0" distR="0">
+          <wp:inline distT="0" distB="0" distL="0" distR="0" wp14:anchorId="4E0A3D06" wp14:editId="79D3F42E">
             <wp:extent cx="5333365" cy="3891820"/>
             <wp:effectExtent l="0" t="0" r="635" b="0"/>
             <wp:docPr id="3" name="Picture 3"/>
@@ -3188,16 +3583,32 @@
       <w:r>
         <w:t xml:space="preserve">Figure </w:t>
       </w:r>
-      <w:fldSimple w:instr=" SEQ Figure \* ARABIC ">
-        <w:r>
-          <w:rPr>
-            <w:noProof/>
-          </w:rPr>
-          <w:t>2</w:t>
-        </w:r>
-      </w:fldSimple>
-      <w:r>
-        <w:t>: evolution of PWM duty cycle for speed control at various user-requested speeds</w:t>
+      <w:r>
+        <w:fldChar w:fldCharType="begin"/>
+      </w:r>
+      <w:r>
+        <w:instrText xml:space="preserve"> SEQ Figure \* ARABIC </w:instrText>
+      </w:r>
+      <w:r>
+        <w:fldChar w:fldCharType="separate"/>
+      </w:r>
+      <w:r>
+        <w:rPr>
+          <w:noProof/>
+        </w:rPr>
+        <w:t>2</w:t>
+      </w:r>
+      <w:r>
+        <w:rPr>
+          <w:noProof/>
+        </w:rPr>
+        <w:fldChar w:fldCharType="end"/>
+      </w:r>
+      <w:r>
+        <w:t>: E</w:t>
+      </w:r>
+      <w:r>
+        <w:t>volution of PWM duty cycle for speed control at various user-requested speeds</w:t>
       </w:r>
     </w:p>
     <w:p>
@@ -3297,7 +3708,7 @@
       <w:pPr>
         <w:pStyle w:val="Heading3"/>
       </w:pPr>
-      <w:bookmarkStart w:id="12" w:name="_Toc478314647"/>
+      <w:bookmarkStart w:id="12" w:name="_Toc478316915"/>
       <w:r>
         <w:lastRenderedPageBreak/>
         <w:t>Thread deadline details</w:t>
@@ -3316,23 +3727,31 @@
     </w:p>
     <w:p>
       <w:r>
-        <w:t xml:space="preserve">To measure the task execution time, a digital output in was toggled at the start and end of the function. The trace was then observed in </w:t>
-      </w:r>
-      <w:proofErr w:type="gramStart"/>
-      <w:r>
-        <w:t>oscilloscope,</w:t>
-      </w:r>
-      <w:proofErr w:type="gramEnd"/>
-      <w:r>
-        <w:t xml:space="preserve"> longest pulse was found and its width measured. Note that toggling of the output pin would have added to the execution time of the function and thus all data are a </w:t>
-      </w:r>
-      <w:proofErr w:type="gramStart"/>
-      <w:r>
-        <w:t>worst case</w:t>
-      </w:r>
-      <w:proofErr w:type="gramEnd"/>
-      <w:r>
-        <w:t xml:space="preserve"> estimation and should not take longer in any circumstances.</w:t>
+        <w:t>To measure the task execution time, a digital output in was toggled at the start and end of the function.</w:t>
+      </w:r>
+      <w:r>
+        <w:t xml:space="preserve"> The trace was then observed with the </w:t>
+      </w:r>
+      <w:r>
+        <w:t xml:space="preserve">oscilloscope, </w:t>
+      </w:r>
+      <w:r>
+        <w:t xml:space="preserve">the </w:t>
+      </w:r>
+      <w:r>
+        <w:t>longest pulse was found</w:t>
+      </w:r>
+      <w:r>
+        <w:t>,</w:t>
+      </w:r>
+      <w:r>
+        <w:t xml:space="preserve"> and its width measured. Note that toggling of the output pin would have added to the execution time of the function and thus all data are a worst case estimation</w:t>
+      </w:r>
+      <w:r>
+        <w:t>s</w:t>
+      </w:r>
+      <w:r>
+        <w:t xml:space="preserve"> and should not take longer in any circumstances.</w:t>
       </w:r>
     </w:p>
     <w:p>
@@ -3343,14 +3762,27 @@
       <w:r>
         <w:t xml:space="preserve">Table </w:t>
       </w:r>
-      <w:fldSimple w:instr=" SEQ Table \* ARABIC ">
-        <w:r>
-          <w:rPr>
-            <w:noProof/>
-          </w:rPr>
-          <w:t>2</w:t>
-        </w:r>
-      </w:fldSimple>
+      <w:r>
+        <w:fldChar w:fldCharType="begin"/>
+      </w:r>
+      <w:r>
+        <w:instrText xml:space="preserve"> SEQ Table \* ARABIC </w:instrText>
+      </w:r>
+      <w:r>
+        <w:fldChar w:fldCharType="separate"/>
+      </w:r>
+      <w:r>
+        <w:rPr>
+          <w:noProof/>
+        </w:rPr>
+        <w:t>2</w:t>
+      </w:r>
+      <w:r>
+        <w:rPr>
+          <w:noProof/>
+        </w:rPr>
+        <w:fldChar w:fldCharType="end"/>
+      </w:r>
       <w:r>
         <w:t>: thread execution times and their deadlines</w:t>
       </w:r>
@@ -3362,10 +3794,10 @@
         <w:tblLook w:val="04A0" w:firstRow="1" w:lastRow="0" w:firstColumn="1" w:lastColumn="0" w:noHBand="0" w:noVBand="1"/>
       </w:tblPr>
       <w:tblGrid>
-        <w:gridCol w:w="2705"/>
-        <w:gridCol w:w="2130"/>
-        <w:gridCol w:w="2594"/>
-        <w:gridCol w:w="1587"/>
+        <w:gridCol w:w="2721"/>
+        <w:gridCol w:w="2096"/>
+        <w:gridCol w:w="2545"/>
+        <w:gridCol w:w="1654"/>
       </w:tblGrid>
       <w:tr>
         <w:trPr>
@@ -3617,7 +4049,13 @@
               <w:cnfStyle w:val="000000100000" w:firstRow="0" w:lastRow="0" w:firstColumn="0" w:lastColumn="0" w:oddVBand="0" w:evenVBand="0" w:oddHBand="1" w:evenHBand="0" w:firstRowFirstColumn="0" w:firstRowLastColumn="0" w:lastRowFirstColumn="0" w:lastRowLastColumn="0"/>
             </w:pPr>
             <w:r>
-              <w:t>100,000*</w:t>
+              <w:t>1</w:t>
+            </w:r>
+            <w:r>
+              <w:t>,0</w:t>
+            </w:r>
+            <w:r>
+              <w:t>00,000*</w:t>
             </w:r>
           </w:p>
         </w:tc>
@@ -3631,7 +4069,10 @@
           <w:p>
             <w:proofErr w:type="spellStart"/>
             <w:r>
-              <w:t>fixesSpeedRevolutions</w:t>
+              <w:t>fixed</w:t>
+            </w:r>
+            <w:r>
+              <w:t>SpeedRevolutions</w:t>
             </w:r>
             <w:proofErr w:type="spellEnd"/>
             <w:r>
@@ -3699,35 +4140,69 @@
           <w:i/>
           <w:sz w:val="18"/>
         </w:rPr>
-        <w:t xml:space="preserve">*period of </w:t>
-      </w:r>
-      <w:proofErr w:type="spellStart"/>
+        <w:t>*</w:t>
+      </w:r>
       <w:r>
         <w:rPr>
           <w:i/>
           <w:sz w:val="18"/>
         </w:rPr>
-        <w:t>playNotes</w:t>
-      </w:r>
-      <w:proofErr w:type="spellEnd"/>
+        <w:t>The p</w:t>
+      </w:r>
       <w:r>
         <w:rPr>
           <w:i/>
           <w:sz w:val="18"/>
         </w:rPr>
-        <w:t xml:space="preserve"> thread depends on user input i.e. how long should the note sound for. The deadline in table assumes 0.1s long note, which is a reasonable estimate of shortest user-requested time.</w:t>
-      </w:r>
-    </w:p>
-    <w:p>
-      <w:r>
-        <w:t>As can be seen in the table, all threads execute in much shorter time than their deadlines. There is therefore no concern for a missed thread deadline.</w:t>
+        <w:t xml:space="preserve">eriod of </w:t>
+      </w:r>
+      <w:proofErr w:type="spellStart"/>
+      <w:r>
+        <w:rPr>
+          <w:i/>
+          <w:sz w:val="18"/>
+        </w:rPr>
+        <w:t>playNotes</w:t>
+      </w:r>
+      <w:proofErr w:type="spellEnd"/>
+      <w:r>
+        <w:rPr>
+          <w:i/>
+          <w:sz w:val="18"/>
+        </w:rPr>
+        <w:t xml:space="preserve"> thread depends on user input i.e. how long should the note sound for. </w:t>
+      </w:r>
+      <w:r>
+        <w:rPr>
+          <w:i/>
+          <w:sz w:val="18"/>
+        </w:rPr>
+        <w:t xml:space="preserve">The deadline in table assumes </w:t>
+      </w:r>
+      <w:r>
+        <w:rPr>
+          <w:i/>
+          <w:sz w:val="18"/>
+        </w:rPr>
+        <w:t>1s long note, which is a reasonable estimate of shortest user-requested time.</w:t>
+      </w:r>
+    </w:p>
+    <w:p>
+      <w:r>
+        <w:t xml:space="preserve">As can be seen in the table, all threads execute in much shorter time than their deadlines. There is therefore no concern </w:t>
+      </w:r>
+      <w:r>
+        <w:t>of</w:t>
+      </w:r>
+      <w:r>
+        <w:t xml:space="preserve"> a missed thread deadline.</w:t>
       </w:r>
     </w:p>
     <w:p>
       <w:pPr>
         <w:pStyle w:val="Heading3"/>
       </w:pPr>
-      <w:bookmarkStart w:id="13" w:name="_Toc478314648"/>
+      <w:bookmarkStart w:id="13" w:name="_Toc478316916"/>
       <w:r>
         <w:t>Other significant system latencies</w:t>
       </w:r>
@@ -3735,18 +4210,32 @@
     </w:p>
     <w:p>
       <w:r>
-        <w:t xml:space="preserve">The most significant latency in the system is the propagation of control signal to the motor field transistors. This </w:t>
-      </w:r>
-      <w:proofErr w:type="gramStart"/>
-      <w:r>
-        <w:t>has to</w:t>
-      </w:r>
-      <w:proofErr w:type="gramEnd"/>
-      <w:r>
-        <w:t xml:space="preserve"> be as small as possible to ensure effective motor control. Measurements were</w:t>
-      </w:r>
-      <w:r>
-        <w:t xml:space="preserve"> taken to investigate this latency. First a pin was toggled at the start of the interrupt function and at the end of it. This yielded 45</w:t>
+        <w:t xml:space="preserve">The most significant latency in the system is the propagation of </w:t>
+      </w:r>
+      <w:r>
+        <w:t xml:space="preserve">the </w:t>
+      </w:r>
+      <w:r>
+        <w:t>control signal to the motor field transistors. This has to be as small as possible to ensure effective motor control. Measurements were</w:t>
+      </w:r>
+      <w:r>
+        <w:t xml:space="preserve"> taken to investigate this latency. First</w:t>
+      </w:r>
+      <w:r>
+        <w:t>,</w:t>
+      </w:r>
+      <w:r>
+        <w:t xml:space="preserve"> a pin was toggled at the start of the interrupt function and at </w:t>
+      </w:r>
+      <w:r>
+        <w:lastRenderedPageBreak/>
+        <w:t>the end of it. This yielded</w:t>
+      </w:r>
+      <w:r>
+        <w:t xml:space="preserve"> a</w:t>
+      </w:r>
+      <w:r>
+        <w:t xml:space="preserve"> 45</w:t>
       </w:r>
       <w:r>
         <w:rPr>
@@ -3755,7 +4244,13 @@
         <w:t>µ</w:t>
       </w:r>
       <w:r>
-        <w:t>s execution time for ordinary interrupt to switch motor state and 59</w:t>
+        <w:t xml:space="preserve">s execution time for </w:t>
+      </w:r>
+      <w:r>
+        <w:t xml:space="preserve">an </w:t>
+      </w:r>
+      <w:r>
+        <w:t>ordinary interrupt to switch motor state and 59</w:t>
       </w:r>
       <w:r>
         <w:rPr>
@@ -3764,16 +4259,36 @@
         <w:t>µ</w:t>
       </w:r>
       <w:r>
-        <w:t xml:space="preserve">s </w:t>
-      </w:r>
-      <w:r>
-        <w:lastRenderedPageBreak/>
-        <w:t>for I1 interrupt, which in addition to switching states calculates current speed and revolutions completed, and assigns appropriate duty cycle into a variable used by state switching function. These execution times are small enough to support quick and effective motor control and do not interfere with any of the system deadlines (i.e. if the interrupt function interrupts a thread function, the latter will still complete in time – as shown above).</w:t>
-      </w:r>
-    </w:p>
-    <w:p>
-      <w:r>
-        <w:t>Secondly, the latency from photointerrupter pulse edge (rising or falling) to motor transistor switching was measured. This is closely related with the above function latency; however, it also reflects system signal propagation times and transistor switching time. The longest latency was found to be 151</w:t>
+        <w:t>s for</w:t>
+      </w:r>
+      <w:r>
+        <w:t xml:space="preserve"> an</w:t>
+      </w:r>
+      <w:r>
+        <w:t xml:space="preserve"> I1 interrupt, which in addition to switching states calculates current speed and revolutions completed, and assigns</w:t>
+      </w:r>
+      <w:r>
+        <w:t xml:space="preserve"> the</w:t>
+      </w:r>
+      <w:r>
+        <w:t xml:space="preserve"> appropriate duty cycle into a variable used by </w:t>
+      </w:r>
+      <w:r>
+        <w:t xml:space="preserve">the </w:t>
+      </w:r>
+      <w:r>
+        <w:t>state switching function. These execution times are small enough to support quick and effective motor control and do not interfere with any of the system deadlines (i.e. if the interrupt function interrupts a thread function, the latter will still complete in time – as shown above).</w:t>
+      </w:r>
+    </w:p>
+    <w:p>
+      <w:r>
+        <w:t>Secondly, the latency from photointerrupter pulse edge (rising or falling) to motor transistor switching was measured. This is closely related with the above function latency; however, it also reflects system signal propagation times and transistor switching time</w:t>
+      </w:r>
+      <w:r>
+        <w:t>s</w:t>
+      </w:r>
+      <w:r>
+        <w:t>. The longest latency was found to be 151</w:t>
       </w:r>
       <w:r>
         <w:rPr>
@@ -3782,14 +4297,26 @@
         <w:t>µ</w:t>
       </w:r>
       <w:r>
-        <w:t>s from I2 rising edge to switching of L3L transistor. Again, this time is small enough so that it does not affect any system functionality.</w:t>
+        <w:t xml:space="preserve">s from </w:t>
+      </w:r>
+      <w:r>
+        <w:t xml:space="preserve">the </w:t>
+      </w:r>
+      <w:r>
+        <w:t xml:space="preserve">I2 rising edge to switching of </w:t>
+      </w:r>
+      <w:r>
+        <w:t xml:space="preserve">the </w:t>
+      </w:r>
+      <w:r>
+        <w:t>L3L transistor. Again, this time is small enough so that it does not affect any system functionality.</w:t>
       </w:r>
     </w:p>
     <w:p>
       <w:pPr>
         <w:pStyle w:val="Heading2"/>
       </w:pPr>
-      <w:bookmarkStart w:id="14" w:name="_Toc478314649"/>
+      <w:bookmarkStart w:id="14" w:name="_Toc478316917"/>
       <w:r>
         <w:t>Thread dependencies analysis</w:t>
       </w:r>
@@ -3808,7 +4335,13 @@
       </w:r>
       <w:proofErr w:type="spellEnd"/>
       <w:r>
-        <w:t>) were used. The two PID controllers are completely independent and use separate sets of variables. They depend on measurements of speed and revolutions from I1 interrupt, however, they will not wait for a new value, but use the value available. This value is possibly old, but as explained above this does not affect performance. Similarly, the I1 interrupt uses the values of PWM duty cycle produced by the PID controllers and will possibly reuse old value with no negative consequences.</w:t>
+        <w:t>) were used. The two PID controllers are completely independent and use separate sets of variables. They depend on measurements of speed and revolutions from I1 interrupt, however, they will not wait for a new value, but use the value available. This value is possibly old, but as explained above this does not affect performance. Similarly, the I1 interrupt uses the values of PWM duty cycle produced by the PID controllers and will possibly reuse old value</w:t>
+      </w:r>
+      <w:r>
+        <w:t>s</w:t>
+      </w:r>
+      <w:r>
+        <w:t xml:space="preserve"> with no negative consequences.</w:t>
       </w:r>
       <w:r>
         <w:t xml:space="preserve"> In the singing mode, the two functions are completely independent of each other.</w:t>
@@ -3818,7 +4351,7 @@
       <w:pPr>
         <w:pStyle w:val="Heading2"/>
       </w:pPr>
-      <w:bookmarkStart w:id="15" w:name="_Toc478314650"/>
+      <w:bookmarkStart w:id="15" w:name="_Toc478316918"/>
       <w:r>
         <w:t>Thread priorities analysis</w:t>
       </w:r>
@@ -3826,7 +4359,19 @@
     </w:p>
     <w:p>
       <w:r>
-        <w:t>The thread priorities affect execution of T and RV mode, when two threads are running at the same time. All threads in the program were given equal priority (</w:t>
+        <w:t>The thread priorities affect execution of</w:t>
+      </w:r>
+      <w:r>
+        <w:t xml:space="preserve"> the</w:t>
+      </w:r>
+      <w:r>
+        <w:t xml:space="preserve"> T and RV mode</w:t>
+      </w:r>
+      <w:r>
+        <w:t>s</w:t>
+      </w:r>
+      <w:r>
+        <w:t>, when two threads are running at the same time. All threads in the program were given equal priority (</w:t>
       </w:r>
       <w:proofErr w:type="spellStart"/>
       <w:r>
@@ -3837,13 +4382,16 @@
       </w:r>
       <w:proofErr w:type="spellEnd"/>
       <w:r>
-        <w:t xml:space="preserve">) for theoretical reasons outlined below. Additionally, in testing it was found out that setting </w:t>
+        <w:t xml:space="preserve">) for theoretical reasons outlined below. Additionally, in testing it was found that setting </w:t>
       </w:r>
       <w:r>
         <w:t>threads</w:t>
       </w:r>
       <w:r>
-        <w:t xml:space="preserve"> to higher priority made the program more susceptible to unexplained </w:t>
+        <w:t xml:space="preserve"> to higher priority levels</w:t>
+      </w:r>
+      <w:r>
+        <w:t xml:space="preserve"> made the program more susceptible to unexplained </w:t>
       </w:r>
       <w:r>
         <w:t>errors and malfunctions.</w:t>
@@ -3873,7 +4421,19 @@
       </w:r>
       <w:proofErr w:type="spellEnd"/>
       <w:r>
-        <w:t>). However, the spinning function has shorter deadline and thus overriding it with singing function could potentially affect its performance. Equally, the singing function has much longer deadline than it might possibly need</w:t>
+        <w:t xml:space="preserve">). However, the spinning function has </w:t>
+      </w:r>
+      <w:r>
+        <w:t xml:space="preserve">a </w:t>
+      </w:r>
+      <w:r>
+        <w:t xml:space="preserve">shorter deadline and thus overriding it with </w:t>
+      </w:r>
+      <w:r>
+        <w:t xml:space="preserve">the </w:t>
+      </w:r>
+      <w:r>
+        <w:t>singing function could potentially affect its performance. Equally, the singing function has much longer deadline than it might possibly need</w:t>
       </w:r>
       <w:r>
         <w:t>. Equal priority thus works well in this situation</w:t>
@@ -3884,10 +4444,13 @@
     </w:p>
     <w:p>
       <w:r>
-        <w:t xml:space="preserve">In RV mode, a case could be made for prioritising speed PID during speed control and position PID during position control. However, this would cause overhead when reassigning the priorities at the point of switching control, which could potentially affect performance. Moreover, as shown in the </w:t>
+        <w:t xml:space="preserve">In RV mode, a case could be made for prioritising speed PID during speed control and position PID during position control. However, this would cause overhead when reassigning the priorities at the </w:t>
       </w:r>
       <w:r>
         <w:lastRenderedPageBreak/>
+        <w:t xml:space="preserve">point of switching control, which could potentially affect performance. Moreover, as shown in the </w:t>
+      </w:r>
+      <w:r>
         <w:t xml:space="preserve">Thread deadline details </w:t>
       </w:r>
       <w:r>
@@ -3898,7 +4461,7 @@
       <w:pPr>
         <w:pStyle w:val="Heading2"/>
       </w:pPr>
-      <w:bookmarkStart w:id="16" w:name="_Toc478314651"/>
+      <w:bookmarkStart w:id="16" w:name="_Toc478316919"/>
       <w:r>
         <w:t>CPU free time</w:t>
       </w:r>
@@ -3912,17 +4475,46 @@
         </w:rPr>
       </w:pPr>
       <w:r>
-        <w:t>The quality of the real-time program can be quantified by how much CPU time is available after all tasks were performed. This was measured in hardware using the following method. The main loop (background task waiting for user input) was set to set a digital output pin high on each loop of its execution. Each task running in a thread or interrupt performing operations connected to any of the modes of operation was setting the same pin low. The output trace of the pin was observed with digital oscilloscope, which calculated the duty cycle of the pin – this is shown in figure below. The duty cycle is the time the CPU spent in the main loop, idly waiting for user input and hence is the CPU idle time, potentially available for other functions.</w:t>
+        <w:t xml:space="preserve">The quality of the real-time program can be quantified by how much CPU time is available after all tasks were performed. This was measured in hardware using the following method. The </w:t>
+      </w:r>
+      <w:proofErr w:type="gramStart"/>
+      <w:r>
+        <w:rPr>
+          <w:i/>
+        </w:rPr>
+        <w:t>main</w:t>
+      </w:r>
+      <w:r>
+        <w:rPr>
+          <w:i/>
+        </w:rPr>
+        <w:t>(</w:t>
+      </w:r>
+      <w:proofErr w:type="gramEnd"/>
+      <w:r>
+        <w:rPr>
+          <w:i/>
+        </w:rPr>
+        <w:t>)</w:t>
+      </w:r>
+      <w:r>
+        <w:t xml:space="preserve"> loop (background task waiting for user input) was </w:t>
+      </w:r>
+      <w:r>
+        <w:t>configured</w:t>
+      </w:r>
+      <w:r>
+        <w:t xml:space="preserve"> to set a digital output pin high on each loop of its execution. Each task running in a thread or interrupt performing operations connected to any of the modes of operation was setting the same pin low. The output trace of the pin was observed with digital oscilloscope, which calculated the duty cycle of the pin – this is shown in figure below. The duty cycle is the time the CPU spent in the main loop, idly waiting for user input and hence is the CPU idle time, potentially available for other functions.</w:t>
       </w:r>
     </w:p>
     <w:p>
       <w:r>
         <w:rPr>
           <w:noProof/>
-          <w:lang w:eastAsia="en-GB"/>
+          <w:lang w:val="en-US"/>
         </w:rPr>
         <w:drawing>
-          <wp:inline distT="0" distB="0" distL="0" distR="0" wp14:anchorId="67EA32B3" wp14:editId="1EA7EC26">
+          <wp:inline distT="0" distB="0" distL="0" distR="0" wp14:anchorId="534B8338" wp14:editId="12F5D496">
             <wp:extent cx="5013960" cy="3286349"/>
             <wp:effectExtent l="0" t="0" r="0" b="9525"/>
             <wp:docPr id="2" name="Picture 2"/>
@@ -3978,35 +4570,55 @@
       <w:r>
         <w:t xml:space="preserve">Figure </w:t>
       </w:r>
-      <w:fldSimple w:instr=" SEQ Figure \* ARABIC ">
-        <w:r>
-          <w:rPr>
-            <w:noProof/>
-          </w:rPr>
-          <w:t>3</w:t>
-        </w:r>
-      </w:fldSimple>
-      <w:r>
-        <w:t>: measurement of CPU idle time with user command "V-5". Measurement pi</w:t>
+      <w:r>
+        <w:fldChar w:fldCharType="begin"/>
+      </w:r>
+      <w:r>
+        <w:instrText xml:space="preserve"> SEQ Figure \* ARABIC </w:instrText>
+      </w:r>
+      <w:r>
+        <w:fldChar w:fldCharType="separate"/>
       </w:r>
       <w:r>
         <w:rPr>
           <w:noProof/>
         </w:rPr>
+        <w:t>3</w:t>
+      </w:r>
+      <w:r>
+        <w:rPr>
+          <w:noProof/>
+        </w:rPr>
+        <w:fldChar w:fldCharType="end"/>
+      </w:r>
+      <w:r>
+        <w:t>: Me</w:t>
+      </w:r>
+      <w:r>
+        <w:t>asurement of CPU idle time with user command "V-5". Measurement pi</w:t>
+      </w:r>
+      <w:r>
+        <w:rPr>
+          <w:noProof/>
+        </w:rPr>
         <w:t>n in yellow, I1 output for speed checking in green. CPU idle time given by Duty(1) mean value.</w:t>
       </w:r>
     </w:p>
     <w:p>
       <w:r>
-        <w:t xml:space="preserve">The idle time obviously depends on the task being executed, since some require more frequent operation than others. For </w:t>
-      </w:r>
-      <w:proofErr w:type="gramStart"/>
-      <w:r>
-        <w:t>instance</w:t>
-      </w:r>
-      <w:proofErr w:type="gramEnd"/>
-      <w:r>
-        <w:t xml:space="preserve"> when the motor is spinning faster, there will be more time spent in interrupts. Similarly, in an RV mode we would expect more calculation time spent in PID threads. The results of the measurements are shown in the table below</w:t>
+        <w:t>The idle time obviously depends on the task being executed, since some require more frequent operation than others. For instance</w:t>
+      </w:r>
+      <w:r>
+        <w:t>,</w:t>
+      </w:r>
+      <w:r>
+        <w:t xml:space="preserve"> when the motor is spinning faster, there will be more time spent in interrupts. Similarly, in an RV mode</w:t>
+      </w:r>
+      <w:r>
+        <w:t>,</w:t>
+      </w:r>
+      <w:r>
+        <w:t xml:space="preserve"> we would expect more calculation time spent in PID threads. The results of the measurements are shown in the table below</w:t>
       </w:r>
       <w:r>
         <w:t>.</w:t>
@@ -4022,14 +4634,27 @@
         <w:lastRenderedPageBreak/>
         <w:t xml:space="preserve">Table </w:t>
       </w:r>
-      <w:fldSimple w:instr=" SEQ Table \* ARABIC ">
-        <w:r>
-          <w:rPr>
-            <w:noProof/>
-          </w:rPr>
-          <w:t>3</w:t>
-        </w:r>
-      </w:fldSimple>
+      <w:r>
+        <w:fldChar w:fldCharType="begin"/>
+      </w:r>
+      <w:r>
+        <w:instrText xml:space="preserve"> SEQ Table \* ARABIC </w:instrText>
+      </w:r>
+      <w:r>
+        <w:fldChar w:fldCharType="separate"/>
+      </w:r>
+      <w:r>
+        <w:rPr>
+          <w:noProof/>
+        </w:rPr>
+        <w:t>3</w:t>
+      </w:r>
+      <w:r>
+        <w:rPr>
+          <w:noProof/>
+        </w:rPr>
+        <w:fldChar w:fldCharType="end"/>
+      </w:r>
       <w:r>
         <w:t>: CPU idle time measurements for various operating conditions</w:t>
       </w:r>
@@ -4680,7 +5305,13 @@
     <w:p/>
     <w:p>
       <w:r>
-        <w:t xml:space="preserve">Several observations can be made on this data. First, the singing mode takes the largest amount of system time. This is caused by the way the motor is spun, which is not driven by interrupts as in the other modes, but rather executed in a thread with short period. This thread takes more resources than an interrupt driven spinning and could potentially be changed (longer period or swap for interrupts) if more resources are needed. </w:t>
+        <w:t>Several observations can be made on this data. First, the singing mode takes the largest amount of system time. This is caused by the way the motor is spun, which is not driven by interrupts as in the other modes, but rather executed in a thread with short period. This thread takes more resources than an interrupt driven spinning and could potentially be changed (longer period or swap</w:t>
+      </w:r>
+      <w:r>
+        <w:t>ped</w:t>
+      </w:r>
+      <w:r>
+        <w:t xml:space="preserve"> for interrupts) if more resources are needed. </w:t>
       </w:r>
     </w:p>
     <w:p>
@@ -4694,7 +5325,13 @@
         <w:t xml:space="preserve"> </w:t>
       </w:r>
       <w:r>
-        <w:t>CPU time. The calculation of the PID controllers is a quick task. This is supported by the fact that R mode takes less time than V mode, since the motor is usually spun much slower in R mode. Later, this hypothesis was confirmed by measurement of the function execution time, where is was found that the interrupts with the motor state switching function take 45</w:t>
+        <w:t>CPU time. The calculation of the PID controllers is a quick task. This is supported by the fact that R mode takes less time than V mode, since the motor is usually spun much slower in R mode. Later, this hypothesis was confirmed by measurement of the f</w:t>
+      </w:r>
+      <w:r>
+        <w:t>unction execution time, where it</w:t>
+      </w:r>
+      <w:r>
+        <w:t xml:space="preserve"> was found that the interrupts with the motor state switching function take 45</w:t>
       </w:r>
       <w:r>
         <w:rPr>
@@ -4712,7 +5349,13 @@
         <w:t>µ</w:t>
       </w:r>
       <w:r>
-        <w:t>s (I1 interrupt measuring speed, rotations and setting PWM duty), while PID functions only took 10</w:t>
+        <w:t>s (I1 interrupt measuring speed, rotations</w:t>
+      </w:r>
+      <w:r>
+        <w:t>,</w:t>
+      </w:r>
+      <w:r>
+        <w:t xml:space="preserve"> and setting PWM duty), while PID functions only took 10</w:t>
       </w:r>
       <w:r>
         <w:rPr>
@@ -4754,7 +5397,7 @@
 </file>
 
 <file path=word/endnotes.xml><?xml version="1.0" encoding="utf-8"?>
-<w:endnotes xmlns:wpc="http://schemas.microsoft.com/office/word/2010/wordprocessingCanvas" xmlns:cx="http://schemas.microsoft.com/office/drawing/2014/chartex" xmlns:cx1="http://schemas.microsoft.com/office/drawing/2015/9/8/chartex" xmlns:cx2="http://schemas.microsoft.com/office/drawing/2015/10/21/chartex" xmlns:cx3="http://schemas.microsoft.com/office/drawing/2016/5/9/chartex" xmlns:cx4="http://schemas.microsoft.com/office/drawing/2016/5/10/chartex" xmlns:cx5="http://schemas.microsoft.com/office/drawing/2016/5/11/chartex" xmlns:mc="http://schemas.openxmlformats.org/markup-compatibility/2006" xmlns:o="urn:schemas-microsoft-com:office:office" xmlns:r="http://schemas.openxmlformats.org/officeDocument/2006/relationships" xmlns:m="http://schemas.openxmlformats.org/officeDocument/2006/math" xmlns:v="urn:schemas-microsoft-com:vml" xmlns:wp14="http://schemas.microsoft.com/office/word/2010/wordprocessingDrawing" xmlns:wp="http://schemas.openxmlformats.org/drawingml/2006/wordprocessingDrawing" xmlns:w10="urn:schemas-microsoft-com:office:word" xmlns:w="http://schemas.openxmlformats.org/wordprocessingml/2006/main" xmlns:w14="http://schemas.microsoft.com/office/word/2010/wordml" xmlns:w15="http://schemas.microsoft.com/office/word/2012/wordml" xmlns:w16se="http://schemas.microsoft.com/office/word/2015/wordml/symex" xmlns:wpg="http://schemas.microsoft.com/office/word/2010/wordprocessingGroup" xmlns:wpi="http://schemas.microsoft.com/office/word/2010/wordprocessingInk" xmlns:wne="http://schemas.microsoft.com/office/word/2006/wordml" xmlns:wps="http://schemas.microsoft.com/office/word/2010/wordprocessingShape" mc:Ignorable="w14 w15 w16se wp14">
+<w:endnotes xmlns:wpc="http://schemas.microsoft.com/office/word/2010/wordprocessingCanvas" xmlns:mo="http://schemas.microsoft.com/office/mac/office/2008/main" xmlns:mc="http://schemas.openxmlformats.org/markup-compatibility/2006" xmlns:mv="urn:schemas-microsoft-com:mac:vml" xmlns:o="urn:schemas-microsoft-com:office:office" xmlns:r="http://schemas.openxmlformats.org/officeDocument/2006/relationships" xmlns:m="http://schemas.openxmlformats.org/officeDocument/2006/math" xmlns:v="urn:schemas-microsoft-com:vml" xmlns:wp14="http://schemas.microsoft.com/office/word/2010/wordprocessingDrawing" xmlns:wp="http://schemas.openxmlformats.org/drawingml/2006/wordprocessingDrawing" xmlns:w10="urn:schemas-microsoft-com:office:word" xmlns:w="http://schemas.openxmlformats.org/wordprocessingml/2006/main" xmlns:w14="http://schemas.microsoft.com/office/word/2010/wordml" xmlns:w15="http://schemas.microsoft.com/office/word/2012/wordml" xmlns:wpg="http://schemas.microsoft.com/office/word/2010/wordprocessingGroup" xmlns:wpi="http://schemas.microsoft.com/office/word/2010/wordprocessingInk" xmlns:wne="http://schemas.microsoft.com/office/word/2006/wordml" xmlns:wps="http://schemas.microsoft.com/office/word/2010/wordprocessingShape" mc:Ignorable="w14 w15 wp14">
   <w:endnote w:type="separator" w:id="-1">
     <w:p>
       <w:pPr>
@@ -4779,7 +5422,7 @@
 </file>
 
 <file path=word/footer1.xml><?xml version="1.0" encoding="utf-8"?>
-<w:ftr xmlns:wpc="http://schemas.microsoft.com/office/word/2010/wordprocessingCanvas" xmlns:cx="http://schemas.microsoft.com/office/drawing/2014/chartex" xmlns:cx1="http://schemas.microsoft.com/office/drawing/2015/9/8/chartex" xmlns:cx2="http://schemas.microsoft.com/office/drawing/2015/10/21/chartex" xmlns:cx3="http://schemas.microsoft.com/office/drawing/2016/5/9/chartex" xmlns:cx4="http://schemas.microsoft.com/office/drawing/2016/5/10/chartex" xmlns:cx5="http://schemas.microsoft.com/office/drawing/2016/5/11/chartex" xmlns:mc="http://schemas.openxmlformats.org/markup-compatibility/2006" xmlns:o="urn:schemas-microsoft-com:office:office" xmlns:r="http://schemas.openxmlformats.org/officeDocument/2006/relationships" xmlns:m="http://schemas.openxmlformats.org/officeDocument/2006/math" xmlns:v="urn:schemas-microsoft-com:vml" xmlns:wp14="http://schemas.microsoft.com/office/word/2010/wordprocessingDrawing" xmlns:wp="http://schemas.openxmlformats.org/drawingml/2006/wordprocessingDrawing" xmlns:w10="urn:schemas-microsoft-com:office:word" xmlns:w="http://schemas.openxmlformats.org/wordprocessingml/2006/main" xmlns:w14="http://schemas.microsoft.com/office/word/2010/wordml" xmlns:w15="http://schemas.microsoft.com/office/word/2012/wordml" xmlns:w16se="http://schemas.microsoft.com/office/word/2015/wordml/symex" xmlns:wpg="http://schemas.microsoft.com/office/word/2010/wordprocessingGroup" xmlns:wpi="http://schemas.microsoft.com/office/word/2010/wordprocessingInk" xmlns:wne="http://schemas.microsoft.com/office/word/2006/wordml" xmlns:wps="http://schemas.microsoft.com/office/word/2010/wordprocessingShape" mc:Ignorable="w14 w15 w16se wp14">
+<w:ftr xmlns:wpc="http://schemas.microsoft.com/office/word/2010/wordprocessingCanvas" xmlns:mo="http://schemas.microsoft.com/office/mac/office/2008/main" xmlns:mc="http://schemas.openxmlformats.org/markup-compatibility/2006" xmlns:mv="urn:schemas-microsoft-com:mac:vml" xmlns:o="urn:schemas-microsoft-com:office:office" xmlns:r="http://schemas.openxmlformats.org/officeDocument/2006/relationships" xmlns:m="http://schemas.openxmlformats.org/officeDocument/2006/math" xmlns:v="urn:schemas-microsoft-com:vml" xmlns:wp14="http://schemas.microsoft.com/office/word/2010/wordprocessingDrawing" xmlns:wp="http://schemas.openxmlformats.org/drawingml/2006/wordprocessingDrawing" xmlns:w10="urn:schemas-microsoft-com:office:word" xmlns:w="http://schemas.openxmlformats.org/wordprocessingml/2006/main" xmlns:w14="http://schemas.microsoft.com/office/word/2010/wordml" xmlns:w15="http://schemas.microsoft.com/office/word/2012/wordml" xmlns:wpg="http://schemas.microsoft.com/office/word/2010/wordprocessingGroup" xmlns:wpi="http://schemas.microsoft.com/office/word/2010/wordprocessingInk" xmlns:wne="http://schemas.microsoft.com/office/word/2006/wordml" xmlns:wps="http://schemas.microsoft.com/office/word/2010/wordprocessingShape" mc:Ignorable="w14 w15 wp14">
   <w:sdt>
     <w:sdtPr>
       <w:id w:val="-1526703369"/>
@@ -4812,7 +5455,7 @@
           <w:rPr>
             <w:noProof/>
           </w:rPr>
-          <w:t>9</w:t>
+          <w:t>1</w:t>
         </w:r>
         <w:r>
           <w:rPr>
@@ -4827,7 +5470,7 @@
 </file>
 
 <file path=word/footnotes.xml><?xml version="1.0" encoding="utf-8"?>
-<w:footnotes xmlns:wpc="http://schemas.microsoft.com/office/word/2010/wordprocessingCanvas" xmlns:cx="http://schemas.microsoft.com/office/drawing/2014/chartex" xmlns:cx1="http://schemas.microsoft.com/office/drawing/2015/9/8/chartex" xmlns:cx2="http://schemas.microsoft.com/office/drawing/2015/10/21/chartex" xmlns:cx3="http://schemas.microsoft.com/office/drawing/2016/5/9/chartex" xmlns:cx4="http://schemas.microsoft.com/office/drawing/2016/5/10/chartex" xmlns:cx5="http://schemas.microsoft.com/office/drawing/2016/5/11/chartex" xmlns:mc="http://schemas.openxmlformats.org/markup-compatibility/2006" xmlns:o="urn:schemas-microsoft-com:office:office" xmlns:r="http://schemas.openxmlformats.org/officeDocument/2006/relationships" xmlns:m="http://schemas.openxmlformats.org/officeDocument/2006/math" xmlns:v="urn:schemas-microsoft-com:vml" xmlns:wp14="http://schemas.microsoft.com/office/word/2010/wordprocessingDrawing" xmlns:wp="http://schemas.openxmlformats.org/drawingml/2006/wordprocessingDrawing" xmlns:w10="urn:schemas-microsoft-com:office:word" xmlns:w="http://schemas.openxmlformats.org/wordprocessingml/2006/main" xmlns:w14="http://schemas.microsoft.com/office/word/2010/wordml" xmlns:w15="http://schemas.microsoft.com/office/word/2012/wordml" xmlns:w16se="http://schemas.microsoft.com/office/word/2015/wordml/symex" xmlns:wpg="http://schemas.microsoft.com/office/word/2010/wordprocessingGroup" xmlns:wpi="http://schemas.microsoft.com/office/word/2010/wordprocessingInk" xmlns:wne="http://schemas.microsoft.com/office/word/2006/wordml" xmlns:wps="http://schemas.microsoft.com/office/word/2010/wordprocessingShape" mc:Ignorable="w14 w15 w16se wp14">
+<w:footnotes xmlns:wpc="http://schemas.microsoft.com/office/word/2010/wordprocessingCanvas" xmlns:mo="http://schemas.microsoft.com/office/mac/office/2008/main" xmlns:mc="http://schemas.openxmlformats.org/markup-compatibility/2006" xmlns:mv="urn:schemas-microsoft-com:mac:vml" xmlns:o="urn:schemas-microsoft-com:office:office" xmlns:r="http://schemas.openxmlformats.org/officeDocument/2006/relationships" xmlns:m="http://schemas.openxmlformats.org/officeDocument/2006/math" xmlns:v="urn:schemas-microsoft-com:vml" xmlns:wp14="http://schemas.microsoft.com/office/word/2010/wordprocessingDrawing" xmlns:wp="http://schemas.openxmlformats.org/drawingml/2006/wordprocessingDrawing" xmlns:w10="urn:schemas-microsoft-com:office:word" xmlns:w="http://schemas.openxmlformats.org/wordprocessingml/2006/main" xmlns:w14="http://schemas.microsoft.com/office/word/2010/wordml" xmlns:w15="http://schemas.microsoft.com/office/word/2012/wordml" xmlns:wpg="http://schemas.microsoft.com/office/word/2010/wordprocessingGroup" xmlns:wpi="http://schemas.microsoft.com/office/word/2010/wordprocessingInk" xmlns:wne="http://schemas.microsoft.com/office/word/2006/wordml" xmlns:wps="http://schemas.microsoft.com/office/word/2010/wordprocessingShape" mc:Ignorable="w14 w15 wp14">
   <w:footnote w:type="separator" w:id="-1">
     <w:p>
       <w:pPr>
@@ -4878,7 +5521,7 @@
 </file>
 
 <file path=word/styles.xml><?xml version="1.0" encoding="utf-8"?>
-<w:styles xmlns:mc="http://schemas.openxmlformats.org/markup-compatibility/2006" xmlns:r="http://schemas.openxmlformats.org/officeDocument/2006/relationships" xmlns:w="http://schemas.openxmlformats.org/wordprocessingml/2006/main" xmlns:w14="http://schemas.microsoft.com/office/word/2010/wordml" xmlns:w15="http://schemas.microsoft.com/office/word/2012/wordml" xmlns:w16se="http://schemas.microsoft.com/office/word/2015/wordml/symex" mc:Ignorable="w14 w15 w16se">
+<w:styles xmlns:mc="http://schemas.openxmlformats.org/markup-compatibility/2006" xmlns:r="http://schemas.openxmlformats.org/officeDocument/2006/relationships" xmlns:w="http://schemas.openxmlformats.org/wordprocessingml/2006/main" xmlns:w14="http://schemas.microsoft.com/office/word/2010/wordml" xmlns:w15="http://schemas.microsoft.com/office/word/2012/wordml" mc:Ignorable="w14 w15">
   <w:docDefaults>
     <w:rPrDefault>
       <w:rPr>
@@ -4894,7 +5537,7 @@
       </w:pPr>
     </w:pPrDefault>
   </w:docDefaults>
-  <w:latentStyles w:defLockedState="0" w:defUIPriority="99" w:defSemiHidden="0" w:defUnhideWhenUsed="0" w:defQFormat="0" w:count="374">
+  <w:latentStyles w:defLockedState="0" w:defUIPriority="99" w:defSemiHidden="0" w:defUnhideWhenUsed="0" w:defQFormat="0" w:count="380">
     <w:lsdException w:name="Normal" w:uiPriority="0" w:qFormat="1"/>
     <w:lsdException w:name="heading 1" w:uiPriority="9" w:qFormat="1"/>
     <w:lsdException w:name="heading 2" w:semiHidden="1" w:uiPriority="9" w:unhideWhenUsed="1" w:qFormat="1"/>
@@ -5266,9 +5909,6 @@
     <w:lsdException w:name="List Table 5 Dark Accent 6" w:uiPriority="50"/>
     <w:lsdException w:name="List Table 6 Colorful Accent 6" w:uiPriority="51"/>
     <w:lsdException w:name="List Table 7 Colorful Accent 6" w:uiPriority="52"/>
-    <w:lsdException w:name="Mention" w:semiHidden="1" w:unhideWhenUsed="1"/>
-    <w:lsdException w:name="Smart Hyperlink" w:semiHidden="1" w:unhideWhenUsed="1"/>
-    <w:lsdException w:name="Hashtag" w:semiHidden="1" w:unhideWhenUsed="1"/>
   </w:latentStyles>
   <w:style w:type="paragraph" w:default="1" w:styleId="Normal">
     <w:name w:val="Normal"/>
@@ -5463,6 +6103,7 @@
       <w:spacing w:after="0" w:line="240" w:lineRule="auto"/>
     </w:pPr>
     <w:tblPr>
+      <w:tblInd w:w="0" w:type="dxa"/>
       <w:tblBorders>
         <w:top w:val="single" w:sz="4" w:space="0" w:color="auto"/>
         <w:left w:val="single" w:sz="4" w:space="0" w:color="auto"/>
@@ -5471,6 +6112,12 @@
         <w:insideH w:val="single" w:sz="4" w:space="0" w:color="auto"/>
         <w:insideV w:val="single" w:sz="4" w:space="0" w:color="auto"/>
       </w:tblBorders>
+      <w:tblCellMar>
+        <w:top w:w="0" w:type="dxa"/>
+        <w:left w:w="108" w:type="dxa"/>
+        <w:bottom w:w="0" w:type="dxa"/>
+        <w:right w:w="108" w:type="dxa"/>
+      </w:tblCellMar>
     </w:tblPr>
   </w:style>
   <w:style w:type="table" w:styleId="GridTable6Colorful-Accent6">
@@ -5487,6 +6134,7 @@
     <w:tblPr>
       <w:tblStyleRowBandSize w:val="1"/>
       <w:tblStyleColBandSize w:val="1"/>
+      <w:tblInd w:w="0" w:type="dxa"/>
       <w:tblBorders>
         <w:top w:val="single" w:sz="4" w:space="0" w:color="A8D08D" w:themeColor="accent6" w:themeTint="99"/>
         <w:left w:val="single" w:sz="4" w:space="0" w:color="A8D08D" w:themeColor="accent6" w:themeTint="99"/>
@@ -5495,6 +6143,12 @@
         <w:insideH w:val="single" w:sz="4" w:space="0" w:color="A8D08D" w:themeColor="accent6" w:themeTint="99"/>
         <w:insideV w:val="single" w:sz="4" w:space="0" w:color="A8D08D" w:themeColor="accent6" w:themeTint="99"/>
       </w:tblBorders>
+      <w:tblCellMar>
+        <w:top w:w="0" w:type="dxa"/>
+        <w:left w:w="108" w:type="dxa"/>
+        <w:bottom w:w="0" w:type="dxa"/>
+        <w:right w:w="108" w:type="dxa"/>
+      </w:tblCellMar>
     </w:tblPr>
     <w:tblStylePr w:type="firstRow">
       <w:rPr>
@@ -5556,12 +6210,19 @@
     <w:tblPr>
       <w:tblStyleRowBandSize w:val="1"/>
       <w:tblStyleColBandSize w:val="1"/>
+      <w:tblInd w:w="0" w:type="dxa"/>
       <w:tblBorders>
         <w:top w:val="single" w:sz="2" w:space="0" w:color="F4B083" w:themeColor="accent2" w:themeTint="99"/>
         <w:bottom w:val="single" w:sz="2" w:space="0" w:color="F4B083" w:themeColor="accent2" w:themeTint="99"/>
         <w:insideH w:val="single" w:sz="2" w:space="0" w:color="F4B083" w:themeColor="accent2" w:themeTint="99"/>
         <w:insideV w:val="single" w:sz="2" w:space="0" w:color="F4B083" w:themeColor="accent2" w:themeTint="99"/>
       </w:tblBorders>
+      <w:tblCellMar>
+        <w:top w:w="0" w:type="dxa"/>
+        <w:left w:w="108" w:type="dxa"/>
+        <w:bottom w:w="0" w:type="dxa"/>
+        <w:right w:w="108" w:type="dxa"/>
+      </w:tblCellMar>
     </w:tblPr>
     <w:tblStylePr w:type="firstRow">
       <w:rPr>
@@ -5689,6 +6350,7 @@
     <w:tblPr>
       <w:tblStyleRowBandSize w:val="1"/>
       <w:tblStyleColBandSize w:val="1"/>
+      <w:tblInd w:w="0" w:type="dxa"/>
       <w:tblBorders>
         <w:top w:val="single" w:sz="4" w:space="0" w:color="F4B083" w:themeColor="accent2" w:themeTint="99"/>
         <w:left w:val="single" w:sz="4" w:space="0" w:color="F4B083" w:themeColor="accent2" w:themeTint="99"/>
@@ -5697,6 +6359,12 @@
         <w:insideH w:val="single" w:sz="4" w:space="0" w:color="F4B083" w:themeColor="accent2" w:themeTint="99"/>
         <w:insideV w:val="single" w:sz="4" w:space="0" w:color="F4B083" w:themeColor="accent2" w:themeTint="99"/>
       </w:tblBorders>
+      <w:tblCellMar>
+        <w:top w:w="0" w:type="dxa"/>
+        <w:left w:w="108" w:type="dxa"/>
+        <w:bottom w:w="0" w:type="dxa"/>
+        <w:right w:w="108" w:type="dxa"/>
+      </w:tblCellMar>
     </w:tblPr>
     <w:tblStylePr w:type="firstRow">
       <w:rPr>
@@ -6148,7 +6816,7 @@
 </file>
 
 <file path=customXml/itemProps1.xml><?xml version="1.0" encoding="utf-8"?>
-<ds:datastoreItem xmlns:ds="http://schemas.openxmlformats.org/officeDocument/2006/customXml" ds:itemID="{194414F0-7376-49C1-B9E4-D4CD2CAC7845}">
+<ds:datastoreItem xmlns:ds="http://schemas.openxmlformats.org/officeDocument/2006/customXml" ds:itemID="{78238D0F-E0FF-6C42-8D69-4FCB569FFE57}">
   <ds:schemaRefs>
     <ds:schemaRef ds:uri="http://schemas.openxmlformats.org/officeDocument/2006/bibliography"/>
   </ds:schemaRefs>

</xml_diff>

<commit_message>
final commit, God bless our labourious souls
</commit_message>
<xml_diff>
--- a/report_final.docx
+++ b/report_final.docx
@@ -1,6 +1,6 @@
 
 <file path=word/document.xml><?xml version="1.0" encoding="utf-8"?>
-<w:document xmlns:wpc="http://schemas.microsoft.com/office/word/2010/wordprocessingCanvas" xmlns:mo="http://schemas.microsoft.com/office/mac/office/2008/main" xmlns:mc="http://schemas.openxmlformats.org/markup-compatibility/2006" xmlns:mv="urn:schemas-microsoft-com:mac:vml" xmlns:o="urn:schemas-microsoft-com:office:office" xmlns:r="http://schemas.openxmlformats.org/officeDocument/2006/relationships" xmlns:m="http://schemas.openxmlformats.org/officeDocument/2006/math" xmlns:v="urn:schemas-microsoft-com:vml" xmlns:wp14="http://schemas.microsoft.com/office/word/2010/wordprocessingDrawing" xmlns:wp="http://schemas.openxmlformats.org/drawingml/2006/wordprocessingDrawing" xmlns:w10="urn:schemas-microsoft-com:office:word" xmlns:w="http://schemas.openxmlformats.org/wordprocessingml/2006/main" xmlns:w14="http://schemas.microsoft.com/office/word/2010/wordml" xmlns:w15="http://schemas.microsoft.com/office/word/2012/wordml" xmlns:wpg="http://schemas.microsoft.com/office/word/2010/wordprocessingGroup" xmlns:wpi="http://schemas.microsoft.com/office/word/2010/wordprocessingInk" xmlns:wne="http://schemas.microsoft.com/office/word/2006/wordml" xmlns:wps="http://schemas.microsoft.com/office/word/2010/wordprocessingShape" mc:Ignorable="w14 w15 wp14">
+<w:document xmlns:wpc="http://schemas.microsoft.com/office/word/2010/wordprocessingCanvas" xmlns:cx="http://schemas.microsoft.com/office/drawing/2014/chartex" xmlns:cx1="http://schemas.microsoft.com/office/drawing/2015/9/8/chartex" xmlns:cx2="http://schemas.microsoft.com/office/drawing/2015/10/21/chartex" xmlns:cx3="http://schemas.microsoft.com/office/drawing/2016/5/9/chartex" xmlns:cx4="http://schemas.microsoft.com/office/drawing/2016/5/10/chartex" xmlns:cx5="http://schemas.microsoft.com/office/drawing/2016/5/11/chartex" xmlns:mc="http://schemas.openxmlformats.org/markup-compatibility/2006" xmlns:o="urn:schemas-microsoft-com:office:office" xmlns:r="http://schemas.openxmlformats.org/officeDocument/2006/relationships" xmlns:m="http://schemas.openxmlformats.org/officeDocument/2006/math" xmlns:v="urn:schemas-microsoft-com:vml" xmlns:wp14="http://schemas.microsoft.com/office/word/2010/wordprocessingDrawing" xmlns:wp="http://schemas.openxmlformats.org/drawingml/2006/wordprocessingDrawing" xmlns:w10="urn:schemas-microsoft-com:office:word" xmlns:w="http://schemas.openxmlformats.org/wordprocessingml/2006/main" xmlns:w14="http://schemas.microsoft.com/office/word/2010/wordml" xmlns:w15="http://schemas.microsoft.com/office/word/2012/wordml" xmlns:w16se="http://schemas.microsoft.com/office/word/2015/wordml/symex" xmlns:wpg="http://schemas.microsoft.com/office/word/2010/wordprocessingGroup" xmlns:wpi="http://schemas.microsoft.com/office/word/2010/wordprocessingInk" xmlns:wne="http://schemas.microsoft.com/office/word/2006/wordml" xmlns:wps="http://schemas.microsoft.com/office/word/2010/wordprocessingShape" mc:Ignorable="w14 w15 w16se wp14">
   <w:body>
     <w:sdt>
       <w:sdtPr>
@@ -20,7 +20,7 @@
           <w:r>
             <w:rPr>
               <w:noProof/>
-              <w:lang w:val="en-US"/>
+              <w:lang w:eastAsia="en-GB"/>
             </w:rPr>
             <mc:AlternateContent>
               <mc:Choice Requires="wps">
@@ -245,7 +245,6 @@
                                         <w:dataBinding w:prefixMappings="xmlns:ns0='http://purl.org/dc/elements/1.1/' xmlns:ns1='http://schemas.openxmlformats.org/package/2006/metadata/core-properties' " w:xpath="/ns1:coreProperties[1]/ns0:creator[1]" w:storeItemID="{6C3C8BC8-F283-45AE-878A-BAB7291924A1}"/>
                                         <w:text/>
                                       </w:sdtPr>
-                                      <w:sdtEndPr/>
                                       <w:sdtContent>
                                         <w:p>
                                           <w:pPr>
@@ -262,39 +261,25 @@
                                               <w:sz w:val="26"/>
                                               <w:szCs w:val="26"/>
                                             </w:rPr>
-                                            <w:t xml:space="preserve">Martin Opatovsky (mo1013)                  </w:t>
+                                            <w:t xml:space="preserve">Meng Kiang </w:t>
                                           </w:r>
+                                          <w:proofErr w:type="spellStart"/>
                                           <w:r>
                                             <w:rPr>
                                               <w:color w:val="ED7D31" w:themeColor="accent2"/>
                                               <w:sz w:val="26"/>
                                               <w:szCs w:val="26"/>
                                             </w:rPr>
-                                            <w:t xml:space="preserve">   </w:t>
+                                            <w:t>Seah</w:t>
                                           </w:r>
+                                          <w:proofErr w:type="spellEnd"/>
                                           <w:r>
                                             <w:rPr>
                                               <w:color w:val="ED7D31" w:themeColor="accent2"/>
                                               <w:sz w:val="26"/>
                                               <w:szCs w:val="26"/>
                                             </w:rPr>
-                                            <w:t>Meng Kiang Seah (mks</w:t>
-                                          </w:r>
-                                          <w:r>
-                                            <w:rPr>
-                                              <w:color w:val="ED7D31" w:themeColor="accent2"/>
-                                              <w:sz w:val="26"/>
-                                              <w:szCs w:val="26"/>
-                                            </w:rPr>
-                                            <w:t>211)</w:t>
-                                          </w:r>
-                                          <w:r>
-                                            <w:rPr>
-                                              <w:color w:val="ED7D31" w:themeColor="accent2"/>
-                                              <w:sz w:val="26"/>
-                                              <w:szCs w:val="26"/>
-                                            </w:rPr>
-                                            <w:t xml:space="preserve">                           </w:t>
+                                            <w:t xml:space="preserve"> (mks211)                 </w:t>
                                           </w:r>
                                           <w:r>
                                             <w:rPr>
@@ -310,7 +295,7 @@
                                               <w:sz w:val="26"/>
                                               <w:szCs w:val="26"/>
                                             </w:rPr>
-                                            <w:t>David Salmon (ds2713)</w:t>
+                                            <w:t>Martin Opatovsky (mo1013)                                   David Salmon (ds2713)</w:t>
                                           </w:r>
                                         </w:p>
                                       </w:sdtContent>
@@ -368,11 +353,11 @@
               </mc:Choice>
               <mc:Fallback>
                 <w:pict>
-                  <v:shapetype w14:anchorId="7DDD0AD9" id="_x0000_t202" coordsize="21600,21600" o:spt="202" path="m0,0l0,21600,21600,21600,21600,0xe">
+                  <v:shapetype w14:anchorId="7DDD0AD9" id="_x0000_t202" coordsize="21600,21600" o:spt="202" path="m,l,21600r21600,l21600,xe">
                     <v:stroke joinstyle="miter"/>
                     <v:path gradientshapeok="t" o:connecttype="rect"/>
                   </v:shapetype>
-                  <v:shape id="Text_x0020_Box_x0020_138" o:spid="_x0000_s1026" type="#_x0000_t202" style="position:absolute;margin-left:0;margin-top:0;width:134.85pt;height:302.4pt;z-index:251659264;visibility:visible;mso-wrap-style:square;mso-width-percent:941;mso-height-percent:773;mso-wrap-distance-left:9pt;mso-wrap-distance-top:0;mso-wrap-distance-right:9pt;mso-wrap-distance-bottom:0;mso-position-horizontal:center;mso-position-horizontal-relative:page;mso-position-vertical:center;mso-position-vertical-relative:page;mso-width-percent:941;mso-height-percent:773;mso-width-relative:page;mso-height-relative:page;v-text-anchor:middle" o:gfxdata="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" fillcolor="white [3201]" stroked="f" strokeweight=".5pt">
+                  <v:shape id="Text Box 138" o:spid="_x0000_s1026" type="#_x0000_t202" style="position:absolute;margin-left:0;margin-top:0;width:134.85pt;height:302.4pt;z-index:251659264;visibility:visible;mso-wrap-style:square;mso-width-percent:941;mso-height-percent:773;mso-wrap-distance-left:9pt;mso-wrap-distance-top:0;mso-wrap-distance-right:9pt;mso-wrap-distance-bottom:0;mso-position-horizontal:center;mso-position-horizontal-relative:page;mso-position-vertical:center;mso-position-vertical-relative:page;mso-width-percent:941;mso-height-percent:773;mso-width-relative:page;mso-height-relative:page;v-text-anchor:middle" o:gfxdata="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" fillcolor="white [3201]" stroked="f" strokeweight=".5pt">
                     <v:textbox inset="0,0,0,0">
                       <w:txbxContent>
                         <w:tbl>
@@ -546,7 +531,6 @@
                                   <w:dataBinding w:prefixMappings="xmlns:ns0='http://purl.org/dc/elements/1.1/' xmlns:ns1='http://schemas.openxmlformats.org/package/2006/metadata/core-properties' " w:xpath="/ns1:coreProperties[1]/ns0:creator[1]" w:storeItemID="{6C3C8BC8-F283-45AE-878A-BAB7291924A1}"/>
                                   <w:text/>
                                 </w:sdtPr>
-                                <w:sdtEndPr/>
                                 <w:sdtContent>
                                   <w:p>
                                     <w:pPr>
@@ -563,39 +547,25 @@
                                         <w:sz w:val="26"/>
                                         <w:szCs w:val="26"/>
                                       </w:rPr>
-                                      <w:t xml:space="preserve">Martin Opatovsky (mo1013)                  </w:t>
+                                      <w:t xml:space="preserve">Meng Kiang </w:t>
                                     </w:r>
+                                    <w:proofErr w:type="spellStart"/>
                                     <w:r>
                                       <w:rPr>
                                         <w:color w:val="ED7D31" w:themeColor="accent2"/>
                                         <w:sz w:val="26"/>
                                         <w:szCs w:val="26"/>
                                       </w:rPr>
-                                      <w:t xml:space="preserve">   </w:t>
+                                      <w:t>Seah</w:t>
                                     </w:r>
+                                    <w:proofErr w:type="spellEnd"/>
                                     <w:r>
                                       <w:rPr>
                                         <w:color w:val="ED7D31" w:themeColor="accent2"/>
                                         <w:sz w:val="26"/>
                                         <w:szCs w:val="26"/>
                                       </w:rPr>
-                                      <w:t>Meng Kiang Seah (mks</w:t>
-                                    </w:r>
-                                    <w:r>
-                                      <w:rPr>
-                                        <w:color w:val="ED7D31" w:themeColor="accent2"/>
-                                        <w:sz w:val="26"/>
-                                        <w:szCs w:val="26"/>
-                                      </w:rPr>
-                                      <w:t>211)</w:t>
-                                    </w:r>
-                                    <w:r>
-                                      <w:rPr>
-                                        <w:color w:val="ED7D31" w:themeColor="accent2"/>
-                                        <w:sz w:val="26"/>
-                                        <w:szCs w:val="26"/>
-                                      </w:rPr>
-                                      <w:t xml:space="preserve">                           </w:t>
+                                      <w:t xml:space="preserve"> (mks211)                 </w:t>
                                     </w:r>
                                     <w:r>
                                       <w:rPr>
@@ -611,7 +581,7 @@
                                         <w:sz w:val="26"/>
                                         <w:szCs w:val="26"/>
                                       </w:rPr>
-                                      <w:t>David Salmon (ds2713)</w:t>
+                                      <w:t>Martin Opatovsky (mo1013)                                   David Salmon (ds2713)</w:t>
                                     </w:r>
                                   </w:p>
                                 </w:sdtContent>
@@ -689,12 +659,7 @@
             <w:pStyle w:val="TOCHeading"/>
           </w:pPr>
           <w:r>
-            <w:t>Table of Content</w:t>
-          </w:r>
-          <w:bookmarkStart w:id="0" w:name="_GoBack"/>
-          <w:bookmarkEnd w:id="0"/>
-          <w:r>
-            <w:t>s</w:t>
+            <w:t>Table of Contents</w:t>
           </w:r>
         </w:p>
         <w:p>
@@ -1894,7 +1859,7 @@
       <w:pPr>
         <w:pStyle w:val="Heading1"/>
       </w:pPr>
-      <w:bookmarkStart w:id="1" w:name="_Toc478316904"/>
+      <w:bookmarkStart w:id="0" w:name="_Toc478316904"/>
       <w:r>
         <w:lastRenderedPageBreak/>
         <w:t>Directions for use</w:t>
@@ -1902,7 +1867,7 @@
       <w:r>
         <w:t xml:space="preserve"> (Readme)</w:t>
       </w:r>
-      <w:bookmarkEnd w:id="1"/>
+      <w:bookmarkEnd w:id="0"/>
     </w:p>
     <w:p>
       <w:r>
@@ -1933,22 +1898,22 @@
       <w:pPr>
         <w:pStyle w:val="Heading1"/>
       </w:pPr>
-      <w:bookmarkStart w:id="2" w:name="_Toc478316905"/>
+      <w:bookmarkStart w:id="1" w:name="_Toc478316905"/>
       <w:r>
         <w:lastRenderedPageBreak/>
         <w:t>Algorithms description</w:t>
       </w:r>
-      <w:bookmarkEnd w:id="2"/>
+      <w:bookmarkEnd w:id="1"/>
     </w:p>
     <w:p>
       <w:pPr>
         <w:pStyle w:val="Heading2"/>
       </w:pPr>
-      <w:bookmarkStart w:id="3" w:name="_Toc478316906"/>
+      <w:bookmarkStart w:id="2" w:name="_Toc478316906"/>
       <w:r>
         <w:t>Reading input from user</w:t>
       </w:r>
-      <w:bookmarkEnd w:id="3"/>
+      <w:bookmarkEnd w:id="2"/>
     </w:p>
     <w:p>
       <w:r>
@@ -1973,6 +1938,9 @@
       </w:r>
       <w:r>
         <w:t>.</w:t>
+      </w:r>
+      <w:r>
+        <w:t xml:space="preserve"> If an instruction is detected, the program terminates all threads (i.e. stops all executing tasks) and parses the input.</w:t>
       </w:r>
     </w:p>
     <w:p>
@@ -2154,22 +2122,14 @@
       </w:r>
       <w:proofErr w:type="spellEnd"/>
       <w:r>
-        <w:t xml:space="preserve"> </w:t>
-      </w:r>
-      <w:proofErr w:type="spellStart"/>
-      <w:r>
-        <w:t>boolean</w:t>
-      </w:r>
-      <w:proofErr w:type="spellEnd"/>
-      <w:r>
-        <w:t>, before all the values are set to their absolute value.</w:t>
+        <w:t xml:space="preserve"> boolean, before all the values are set to their absolute value.</w:t>
       </w:r>
     </w:p>
     <w:p>
       <w:pPr>
         <w:pStyle w:val="Heading3"/>
       </w:pPr>
-      <w:bookmarkStart w:id="4" w:name="_Toc478316907"/>
+      <w:bookmarkStart w:id="3" w:name="_Toc478316907"/>
       <w:proofErr w:type="spellStart"/>
       <w:proofErr w:type="gramStart"/>
       <w:r>
@@ -2183,7 +2143,7 @@
       <w:r>
         <w:t>)</w:t>
       </w:r>
-      <w:bookmarkEnd w:id="4"/>
+      <w:bookmarkEnd w:id="3"/>
     </w:p>
     <w:p>
       <w:r>
@@ -2214,12 +2174,15 @@
     </w:p>
     <w:p>
       <w:r>
-        <w:t>The next step is the decimal portion, if it exists. The decimal place in a float is either in the second last position, the third last position, or does not exist. Thus, the program checks for this. In the first two cases, this makes it easy to calculate the decimal part after converting the characters from ASCII by subtracting the value of '0'. Those values are multiplied by .1 and .01 if needed.</w:t>
-      </w:r>
-    </w:p>
-    <w:p>
+        <w:t xml:space="preserve">The next step is the decimal portion, if it exists. The decimal place in a float is either in the second last position, the third last position, or does not exist. Thus, the program checks for this. In the first two </w:t>
+      </w:r>
       <w:r>
         <w:lastRenderedPageBreak/>
+        <w:t>cases, this makes it easy to calculate the decimal part after converting the characters from ASCII by subtracting the value of '0'. Those values are multiplied by .1 and .01 if needed.</w:t>
+      </w:r>
+    </w:p>
+    <w:p>
+      <w:r>
         <w:t>The location of the decimal point is recorded to help isolate the whole number portion. In the third case, where there is no decimal point, the decimal is assumed to be after the last character.</w:t>
       </w:r>
     </w:p>
@@ -2259,7 +2222,7 @@
       <w:pPr>
         <w:pStyle w:val="Heading3"/>
       </w:pPr>
-      <w:bookmarkStart w:id="5" w:name="_Toc478316908"/>
+      <w:bookmarkStart w:id="4" w:name="_Toc478316908"/>
       <w:proofErr w:type="spellStart"/>
       <w:proofErr w:type="gramStart"/>
       <w:r>
@@ -2273,7 +2236,7 @@
       <w:r>
         <w:t>)</w:t>
       </w:r>
-      <w:bookmarkEnd w:id="5"/>
+      <w:bookmarkEnd w:id="4"/>
     </w:p>
     <w:p>
       <w:r>
@@ -2320,27 +2283,14 @@
       <w:r>
         <w:t xml:space="preserve">Table </w:t>
       </w:r>
-      <w:r>
-        <w:fldChar w:fldCharType="begin"/>
-      </w:r>
-      <w:r>
-        <w:instrText xml:space="preserve"> SEQ Table \* ARABIC </w:instrText>
-      </w:r>
-      <w:r>
-        <w:fldChar w:fldCharType="separate"/>
-      </w:r>
-      <w:r>
-        <w:rPr>
-          <w:noProof/>
-        </w:rPr>
-        <w:t>1</w:t>
-      </w:r>
-      <w:r>
-        <w:rPr>
-          <w:noProof/>
-        </w:rPr>
-        <w:fldChar w:fldCharType="end"/>
-      </w:r>
+      <w:fldSimple w:instr=" SEQ Table \* ARABIC ">
+        <w:r>
+          <w:rPr>
+            <w:noProof/>
+          </w:rPr>
+          <w:t>1</w:t>
+        </w:r>
+      </w:fldSimple>
       <w:r>
         <w:t>: P</w:t>
       </w:r>
@@ -2754,11 +2704,8 @@
     </w:p>
     <w:p>
       <w:r>
-        <w:t xml:space="preserve">If a # or a ^ is found, the third character must be the time, and the first the note. The entire process of storing the time and the note integer is repeated as before. However, if there is a #, the note integer </w:t>
-      </w:r>
-      <w:r>
         <w:lastRenderedPageBreak/>
-        <w:t>is increased by one, and if a ^ is found, it is decreased by one. Because of the indexing in the array, this means that it will correspond to the correct sharp/flat. The counter is incremented by 3 this time.</w:t>
+        <w:t>If a # or a ^ is found, the third character must be the time, and the first the note. The entire process of storing the time and the note integer is repeated as before. However, if there is a #, the note integer is increased by one, and if a ^ is found, it is decreased by one. Because of the indexing in the array, this means that it will correspond to the correct sharp/flat. The counter is incremented by 3 this time.</w:t>
       </w:r>
     </w:p>
     <w:p>
@@ -2770,11 +2717,11 @@
       <w:pPr>
         <w:pStyle w:val="Heading2"/>
       </w:pPr>
-      <w:bookmarkStart w:id="6" w:name="_Toc478316909"/>
+      <w:bookmarkStart w:id="5" w:name="_Toc478316909"/>
       <w:r>
         <w:t>Spinning at defined speed (V mode)</w:t>
       </w:r>
-      <w:bookmarkEnd w:id="6"/>
+      <w:bookmarkEnd w:id="5"/>
     </w:p>
     <w:p>
       <w:r>
@@ -2887,122 +2834,114 @@
         <w:t xml:space="preserve"> (explained below)</w:t>
       </w:r>
       <w:r>
-        <w:t xml:space="preserve">. In the function, the rotor state is read from the </w:t>
+        <w:t xml:space="preserve">. In the function, the rotor state is read from the photointerrupters and </w:t>
+      </w:r>
+      <w:r>
+        <w:t xml:space="preserve">the </w:t>
+      </w:r>
+      <w:r>
+        <w:t>next state is output</w:t>
+      </w:r>
+      <w:r>
+        <w:t>ted</w:t>
+      </w:r>
+      <w:r>
+        <w:t xml:space="preserve"> into the rotor fields. The state is set in another function</w:t>
+      </w:r>
+      <w:r>
+        <w:t>, which finds the setting of the field transistors corresponding to the requested state, turns of</w:t>
+      </w:r>
+      <w:r>
+        <w:t>f</w:t>
+      </w:r>
+      <w:r>
+        <w:t xml:space="preserve"> all transistors (to avoid shoot-t</w:t>
+      </w:r>
+      <w:r>
+        <w:t>h</w:t>
+      </w:r>
+      <w:r>
+        <w:t>rough) and then sets them according to the state setting found before. The transistors are excited with PWM, calculated in the speed controller.</w:t>
+      </w:r>
+    </w:p>
+    <w:p>
+      <w:r>
+        <w:t xml:space="preserve">To calculate the PWM duty cycle, the </w:t>
+      </w:r>
+      <w:r>
+        <w:t>PID controller from the mbed PID library is used. It is created, set up</w:t>
+      </w:r>
+      <w:r>
+        <w:t>,</w:t>
+      </w:r>
+      <w:r>
+        <w:t xml:space="preserve"> and started in a thread during </w:t>
+      </w:r>
+      <w:r>
+        <w:t xml:space="preserve">the </w:t>
+      </w:r>
+      <w:r>
+        <w:t>initialisation of the program. The constants for the P, I</w:t>
+      </w:r>
+      <w:r>
+        <w:t>,</w:t>
+      </w:r>
+      <w:r>
+        <w:t xml:space="preserve"> and D parts were tuned during testing. The controller takes the input of the current speed (measurement of this is explained below) and the reference is the value requested by user. The control signal produced is saved into a distinct variable.</w:t>
+      </w:r>
+    </w:p>
+    <w:p>
+      <w:r>
+        <w:t>To measure the spe</w:t>
+      </w:r>
+      <w:r>
+        <w:t>ed,</w:t>
+      </w:r>
+      <w:r>
+        <w:t xml:space="preserve"> interrupt function </w:t>
       </w:r>
       <w:proofErr w:type="spellStart"/>
       <w:r>
-        <w:t>photointerrupters</w:t>
+        <w:rPr>
+          <w:i/>
+        </w:rPr>
+        <w:t>state_interrupt_speed</w:t>
       </w:r>
       <w:proofErr w:type="spellEnd"/>
       <w:r>
-        <w:t xml:space="preserve"> and </w:t>
+        <w:rPr>
+          <w:i/>
+        </w:rPr>
+        <w:t xml:space="preserve"> </w:t>
+      </w:r>
+      <w:r>
+        <w:t>is triggered on each rising edge of I1.</w:t>
+      </w:r>
+      <w:r>
+        <w:t xml:space="preserve"> It operates with a timer which is read and then restarted. Based on the timer output,</w:t>
+      </w:r>
+      <w:r>
+        <w:t xml:space="preserve"> the </w:t>
+      </w:r>
+      <w:r>
+        <w:t xml:space="preserve">current speed of the rotor is calculated and saved into </w:t>
       </w:r>
       <w:r>
         <w:t xml:space="preserve">the </w:t>
       </w:r>
       <w:r>
-        <w:t>next state is output</w:t>
-      </w:r>
-      <w:r>
-        <w:t>ted</w:t>
-      </w:r>
-      <w:r>
-        <w:t xml:space="preserve"> into the rotor fields. The state is set in another function</w:t>
-      </w:r>
-      <w:r>
-        <w:t>, which finds the setting of the field transistors corresponding to the requested state, turns of</w:t>
-      </w:r>
-      <w:r>
-        <w:t>f</w:t>
-      </w:r>
-      <w:r>
-        <w:t xml:space="preserve"> all transistors (to avoid shoot-t</w:t>
-      </w:r>
-      <w:r>
-        <w:t>h</w:t>
-      </w:r>
-      <w:r>
-        <w:t>rough) and then sets them according to the state setting found before. The transistors are excited with PWM, calculated in the speed controller.</w:t>
-      </w:r>
-    </w:p>
-    <w:p>
-      <w:r>
-        <w:t xml:space="preserve">To calculate the PWM duty cycle, the </w:t>
-      </w:r>
-      <w:r>
-        <w:t>PID controller from the mbed PID library is used. It is created, set up</w:t>
-      </w:r>
-      <w:r>
-        <w:t>,</w:t>
-      </w:r>
-      <w:r>
-        <w:t xml:space="preserve"> and started in a thread during </w:t>
+        <w:t xml:space="preserve">appropriate variable. Afterwards, based on the mode-of-operation flags, </w:t>
       </w:r>
       <w:r>
         <w:t xml:space="preserve">the </w:t>
       </w:r>
       <w:r>
-        <w:t>initialisation of the program. The constants for the P, I</w:t>
-      </w:r>
-      <w:r>
-        <w:t>,</w:t>
-      </w:r>
-      <w:r>
-        <w:t xml:space="preserve"> and D parts were tuned during testing. The controller takes the input of the current speed (measurement of this is explained below) and the reference is the value requested by user. The control signal produced is saved into a distinct variable.</w:t>
-      </w:r>
-    </w:p>
-    <w:p>
-      <w:r>
-        <w:t>To measure the spe</w:t>
-      </w:r>
-      <w:r>
-        <w:t>ed,</w:t>
-      </w:r>
-      <w:r>
-        <w:t xml:space="preserve"> interrupt function </w:t>
-      </w:r>
-      <w:proofErr w:type="spellStart"/>
-      <w:r>
-        <w:rPr>
-          <w:i/>
-        </w:rPr>
-        <w:t>state_interrupt_speed</w:t>
-      </w:r>
-      <w:proofErr w:type="spellEnd"/>
-      <w:r>
-        <w:rPr>
-          <w:i/>
-        </w:rPr>
-        <w:t xml:space="preserve"> </w:t>
-      </w:r>
-      <w:r>
-        <w:t>is triggered on each rising edge of I1.</w:t>
-      </w:r>
-      <w:r>
-        <w:t xml:space="preserve"> It operates with a timer which is read and then restarted. Based on the timer output,</w:t>
-      </w:r>
-      <w:r>
-        <w:t xml:space="preserve"> the </w:t>
-      </w:r>
-      <w:r>
-        <w:t xml:space="preserve">current speed of the rotor is calculated and saved into </w:t>
+        <w:t xml:space="preserve">appropriate duty cycle (in this case the one from speed controller) is assigned to a global variable. This is used in the function switching rotor field states as described above. At the end, </w:t>
       </w:r>
       <w:r>
         <w:t xml:space="preserve">the </w:t>
       </w:r>
       <w:r>
-        <w:t xml:space="preserve">appropriate variable. Afterwards, based on the mode-of-operation flags, </w:t>
-      </w:r>
-      <w:r>
-        <w:t xml:space="preserve">the </w:t>
-      </w:r>
-      <w:r>
-        <w:t xml:space="preserve">appropriate duty cycle (in this case the one from speed controller) is assigned to a global variable. This is used in the function switching rotor field states as described above. At the end, </w:t>
-      </w:r>
-      <w:r>
-        <w:t xml:space="preserve">the </w:t>
-      </w:r>
-      <w:r>
         <w:t>next motor state is set as explained above.</w:t>
       </w:r>
     </w:p>
@@ -3020,17 +2959,17 @@
         <w:t>the P</w:t>
       </w:r>
       <w:r>
-        <w:t>WM duty cycle to achieve desired speed. The other part is driven by interrupts from the photointerrupters. It spins the motor field around with</w:t>
+        <w:t xml:space="preserve">WM duty cycle to achieve desired speed. The other part is driven by </w:t>
+      </w:r>
+      <w:r>
+        <w:lastRenderedPageBreak/>
+        <w:t>interrupts from the photointerrupters. It spins the motor field around with</w:t>
       </w:r>
       <w:r>
         <w:t xml:space="preserve"> the</w:t>
       </w:r>
       <w:r>
-        <w:t xml:space="preserve"> application of the PWM </w:t>
-      </w:r>
-      <w:r>
-        <w:lastRenderedPageBreak/>
-        <w:t>pulse, and at each revolution</w:t>
+        <w:t xml:space="preserve"> application of the PWM pulse, and at each revolution</w:t>
       </w:r>
       <w:r>
         <w:t>,</w:t>
@@ -3060,7 +2999,7 @@
       <w:r>
         <w:rPr>
           <w:noProof/>
-          <w:lang w:val="en-US"/>
+          <w:lang w:eastAsia="en-GB"/>
         </w:rPr>
         <w:drawing>
           <wp:inline distT="0" distB="0" distL="0" distR="0" wp14:anchorId="33D7465E" wp14:editId="64B34FD3">
@@ -3119,51 +3058,30 @@
       <w:r>
         <w:t xml:space="preserve">Figure </w:t>
       </w:r>
-      <w:r>
-        <w:fldChar w:fldCharType="begin"/>
-      </w:r>
-      <w:r>
-        <w:instrText xml:space="preserve"> SEQ Figure \* ARABIC </w:instrText>
-      </w:r>
-      <w:r>
-        <w:fldChar w:fldCharType="separate"/>
-      </w:r>
-      <w:r>
-        <w:rPr>
-          <w:noProof/>
-        </w:rPr>
-        <w:t>1</w:t>
-      </w:r>
-      <w:r>
-        <w:rPr>
-          <w:noProof/>
-        </w:rPr>
-        <w:fldChar w:fldCharType="end"/>
-      </w:r>
-      <w:r>
-        <w:t>:</w:t>
-      </w:r>
-      <w:proofErr w:type="spellStart"/>
-      <w:r>
-        <w:t>V</w:t>
-      </w:r>
-      <w:r>
-        <w:t>velocity</w:t>
-      </w:r>
-      <w:proofErr w:type="spellEnd"/>
-      <w:r>
-        <w:t xml:space="preserve"> control performance at different set speeds</w:t>
+      <w:fldSimple w:instr=" SEQ Figure \* ARABIC ">
+        <w:r>
+          <w:rPr>
+            <w:noProof/>
+          </w:rPr>
+          <w:t>1</w:t>
+        </w:r>
+      </w:fldSimple>
+      <w:r>
+        <w:t>:V</w:t>
+      </w:r>
+      <w:r>
+        <w:t>velocity control performance at different set speeds</w:t>
       </w:r>
     </w:p>
     <w:p>
       <w:pPr>
         <w:pStyle w:val="Heading2"/>
       </w:pPr>
-      <w:bookmarkStart w:id="7" w:name="_Toc478316910"/>
+      <w:bookmarkStart w:id="6" w:name="_Toc478316910"/>
       <w:r>
         <w:t>Spinning for defined number of revolutions (R mode)</w:t>
       </w:r>
-      <w:bookmarkEnd w:id="7"/>
+      <w:bookmarkEnd w:id="6"/>
     </w:p>
     <w:p>
       <w:r>
@@ -3244,13 +3162,16 @@
         <w:t>variable the</w:t>
       </w:r>
       <w:r>
-        <w:t xml:space="preserve"> number of revolutions already completed. The controller outputs PWM duty cycle, which is applied to the rotor fields in the same way as in </w:t>
+        <w:t xml:space="preserve"> number of revolutions already completed. </w:t>
+      </w:r>
+      <w:r>
+        <w:lastRenderedPageBreak/>
+        <w:t xml:space="preserve">The controller outputs PWM duty cycle, which is applied to the rotor fields in the same way as in </w:t>
       </w:r>
       <w:r>
         <w:t xml:space="preserve">the </w:t>
       </w:r>
       <w:r>
-        <w:lastRenderedPageBreak/>
         <w:t xml:space="preserve">V mode. The number of revolutions completed is tracked by a variable, which is incremented in the </w:t>
       </w:r>
       <w:proofErr w:type="spellStart"/>
@@ -3269,11 +3190,11 @@
       <w:pPr>
         <w:pStyle w:val="Heading2"/>
       </w:pPr>
-      <w:bookmarkStart w:id="8" w:name="_Toc478316911"/>
+      <w:bookmarkStart w:id="7" w:name="_Toc478316911"/>
       <w:r>
         <w:t>Spinning for defined number of revolutions at defined speed (RV mode)</w:t>
       </w:r>
-      <w:bookmarkEnd w:id="8"/>
+      <w:bookmarkEnd w:id="7"/>
     </w:p>
     <w:p>
       <w:r>
@@ -3321,109 +3242,117 @@
       <w:pPr>
         <w:pStyle w:val="Heading2"/>
       </w:pPr>
-      <w:bookmarkStart w:id="9" w:name="_Toc478316912"/>
+      <w:bookmarkStart w:id="8" w:name="_Toc478316912"/>
       <w:r>
         <w:t>Singing (T mode)</w:t>
       </w:r>
+      <w:bookmarkEnd w:id="8"/>
+    </w:p>
+    <w:p>
+      <w:r>
+        <w:t>To make the motor sing while spinning, the method used was to apply a square wave to the transistors during their normal operation. To change the frequency of the note played, the frequency of the square wave must be changed. This can be easily achieved by using the PWM output of the pins.</w:t>
+      </w:r>
+    </w:p>
+    <w:p>
+      <w:r>
+        <w:t>Once the notes have been deciphered, as previously described, the notes are printed out for the user's convenience, before the motor spinning thread runs at a set speed. The PWM needs only to be applied to one set of pins. The L1L, L2L, and L3L pins were chosen for simplicity. All three must be used because this ensures that at least one is operational at any point during the motor spinning.</w:t>
+      </w:r>
+    </w:p>
+    <w:p>
+      <w:r>
+        <w:t>Then</w:t>
+      </w:r>
+      <w:r>
+        <w:t>,</w:t>
+      </w:r>
+      <w:r>
+        <w:t xml:space="preserve"> the singing thread starts. This threads checks the first value in </w:t>
+      </w:r>
+      <w:proofErr w:type="spellStart"/>
+      <w:r>
+        <w:rPr>
+          <w:i/>
+        </w:rPr>
+        <w:t>noteArray</w:t>
+      </w:r>
+      <w:proofErr w:type="spellEnd"/>
+      <w:r>
+        <w:t xml:space="preserve">. The desired period is stored in another constant float array known as </w:t>
+      </w:r>
+      <w:proofErr w:type="spellStart"/>
+      <w:r>
+        <w:rPr>
+          <w:i/>
+        </w:rPr>
+        <w:t>frequencyPeriodTable</w:t>
+      </w:r>
+      <w:proofErr w:type="spellEnd"/>
+      <w:r>
+        <w:t xml:space="preserve">. The value in </w:t>
+      </w:r>
+      <w:proofErr w:type="spellStart"/>
+      <w:r>
+        <w:rPr>
+          <w:i/>
+        </w:rPr>
+        <w:t>noteArray</w:t>
+      </w:r>
+      <w:proofErr w:type="spellEnd"/>
+      <w:r>
+        <w:t xml:space="preserve"> corresponds to the correct index in </w:t>
+      </w:r>
+      <w:proofErr w:type="spellStart"/>
+      <w:r>
+        <w:rPr>
+          <w:i/>
+        </w:rPr>
+        <w:t>frequencyPeriodTable</w:t>
+      </w:r>
+      <w:proofErr w:type="spellEnd"/>
+      <w:r>
+        <w:t xml:space="preserve"> to give the correct period in microseconds. </w:t>
+      </w:r>
+      <w:r>
+        <w:lastRenderedPageBreak/>
+        <w:t>This is applied to the PWM pins. Then</w:t>
+      </w:r>
+      <w:r>
+        <w:t>,</w:t>
+      </w:r>
+      <w:r>
+        <w:t xml:space="preserve"> the thread waits according to the corresponding wait time in </w:t>
+      </w:r>
+      <w:proofErr w:type="spellStart"/>
+      <w:r>
+        <w:rPr>
+          <w:i/>
+        </w:rPr>
+        <w:t>timeArray</w:t>
+      </w:r>
+      <w:proofErr w:type="spellEnd"/>
+      <w:r>
+        <w:t xml:space="preserve">. This runs itself until the end of the notes, before the modulo function on the </w:t>
+      </w:r>
+      <w:proofErr w:type="spellStart"/>
+      <w:r>
+        <w:rPr>
+          <w:i/>
+        </w:rPr>
+        <w:t>notePointer</w:t>
+      </w:r>
+      <w:proofErr w:type="spellEnd"/>
+      <w:r>
+        <w:t xml:space="preserve"> means the thread goes back to the first note. This continues until another command is entered.</w:t>
+      </w:r>
+    </w:p>
+    <w:p>
+      <w:r>
+        <w:t>However, this alone wi</w:t>
+      </w:r>
+      <w:bookmarkStart w:id="9" w:name="_GoBack"/>
       <w:bookmarkEnd w:id="9"/>
-    </w:p>
-    <w:p>
-      <w:r>
-        <w:t>To make the motor sing while spinning, the method used was to apply a square wave to the transistors during their normal operation. To change the frequency of the note played, the frequency of the square wave must be changed. This can be easily achieved by using the PWM output of the pins.</w:t>
-      </w:r>
-    </w:p>
-    <w:p>
-      <w:r>
-        <w:t>Once the notes have been deciphered, as previously described, the notes are printed out for the user's convenience, before the motor spinning thread runs at a set speed. The PWM needs only to be applied to one set of pins. The L1L, L2L, and L3L pins were chosen for simplicity. All three must be used because this ensures that at least one is operational at any point during the motor spinning.</w:t>
-      </w:r>
-    </w:p>
-    <w:p>
-      <w:r>
-        <w:t>Then</w:t>
-      </w:r>
-      <w:r>
-        <w:t>,</w:t>
-      </w:r>
-      <w:r>
-        <w:t xml:space="preserve"> the singing thread starts. This threads checks the first value in </w:t>
-      </w:r>
-      <w:proofErr w:type="spellStart"/>
-      <w:r>
-        <w:rPr>
-          <w:i/>
-        </w:rPr>
-        <w:t>noteArray</w:t>
-      </w:r>
-      <w:proofErr w:type="spellEnd"/>
-      <w:r>
-        <w:t xml:space="preserve">. The desired period is stored in another constant float array known as </w:t>
-      </w:r>
-      <w:proofErr w:type="spellStart"/>
-      <w:r>
-        <w:rPr>
-          <w:i/>
-        </w:rPr>
-        <w:t>frequencyPeriodTable</w:t>
-      </w:r>
-      <w:proofErr w:type="spellEnd"/>
-      <w:r>
-        <w:t xml:space="preserve">. The value in </w:t>
-      </w:r>
-      <w:proofErr w:type="spellStart"/>
-      <w:r>
-        <w:rPr>
-          <w:i/>
-        </w:rPr>
-        <w:t>noteArray</w:t>
-      </w:r>
-      <w:proofErr w:type="spellEnd"/>
-      <w:r>
-        <w:t xml:space="preserve"> corresponds to the correct index in </w:t>
-      </w:r>
-      <w:proofErr w:type="spellStart"/>
-      <w:r>
-        <w:rPr>
-          <w:i/>
-        </w:rPr>
-        <w:t>frequencyPeriodTable</w:t>
-      </w:r>
-      <w:proofErr w:type="spellEnd"/>
-      <w:r>
-        <w:t xml:space="preserve"> to give the correct period in microseconds. This is applied to the PWM pins. Then</w:t>
-      </w:r>
-      <w:r>
-        <w:t>,</w:t>
-      </w:r>
-      <w:r>
-        <w:t xml:space="preserve"> the thread waits according to the corresponding wait time in </w:t>
-      </w:r>
-      <w:proofErr w:type="spellStart"/>
-      <w:r>
-        <w:rPr>
-          <w:i/>
-        </w:rPr>
-        <w:lastRenderedPageBreak/>
-        <w:t>timeArray</w:t>
-      </w:r>
-      <w:proofErr w:type="spellEnd"/>
-      <w:r>
-        <w:t xml:space="preserve">. This runs itself until the end of the notes, before the modulo function on the </w:t>
-      </w:r>
-      <w:proofErr w:type="spellStart"/>
-      <w:r>
-        <w:rPr>
-          <w:i/>
-        </w:rPr>
-        <w:t>notePointer</w:t>
-      </w:r>
-      <w:proofErr w:type="spellEnd"/>
-      <w:r>
-        <w:t xml:space="preserve"> means the thread goes back to the first note. This continues until another command is entered.</w:t>
-      </w:r>
-    </w:p>
-    <w:p>
-      <w:r>
-        <w:t xml:space="preserve">However, this alone will not cause the pins to sing. The motor spinning thread assigns either 1 or 0 to the pins. This works normally even with the PWM pins before 1 means a duty cycle of 100%, which is a constantly high pin. A 0 means a 0% duty cycle, so a pin that is off. However, for singing to happen, there must be a square wave. This is why </w:t>
+      <w:r>
+        <w:t xml:space="preserve">ll not cause the pins to sing. The motor spinning thread assigns either 1 or 0 to the pins. This works normally even with the PWM pins before 1 means a duty cycle of 100%, which is a constantly high pin. A 0 means a 0% duty cycle, so a pin that is off. However, for singing to happen, there must be a square wave. This is why </w:t>
       </w:r>
       <w:proofErr w:type="spellStart"/>
       <w:r>
@@ -3523,7 +3452,7 @@
       <w:r>
         <w:rPr>
           <w:noProof/>
-          <w:lang w:val="en-US"/>
+          <w:lang w:eastAsia="en-GB"/>
         </w:rPr>
         <w:lastRenderedPageBreak/>
         <w:drawing>
@@ -3583,27 +3512,14 @@
       <w:r>
         <w:t xml:space="preserve">Figure </w:t>
       </w:r>
-      <w:r>
-        <w:fldChar w:fldCharType="begin"/>
-      </w:r>
-      <w:r>
-        <w:instrText xml:space="preserve"> SEQ Figure \* ARABIC </w:instrText>
-      </w:r>
-      <w:r>
-        <w:fldChar w:fldCharType="separate"/>
-      </w:r>
-      <w:r>
-        <w:rPr>
-          <w:noProof/>
-        </w:rPr>
-        <w:t>2</w:t>
-      </w:r>
-      <w:r>
-        <w:rPr>
-          <w:noProof/>
-        </w:rPr>
-        <w:fldChar w:fldCharType="end"/>
-      </w:r>
+      <w:fldSimple w:instr=" SEQ Figure \* ARABIC ">
+        <w:r>
+          <w:rPr>
+            <w:noProof/>
+          </w:rPr>
+          <w:t>2</w:t>
+        </w:r>
+      </w:fldSimple>
       <w:r>
         <w:t>: E</w:t>
       </w:r>
@@ -3762,27 +3678,14 @@
       <w:r>
         <w:t xml:space="preserve">Table </w:t>
       </w:r>
-      <w:r>
-        <w:fldChar w:fldCharType="begin"/>
-      </w:r>
-      <w:r>
-        <w:instrText xml:space="preserve"> SEQ Table \* ARABIC </w:instrText>
-      </w:r>
-      <w:r>
-        <w:fldChar w:fldCharType="separate"/>
-      </w:r>
-      <w:r>
-        <w:rPr>
-          <w:noProof/>
-        </w:rPr>
-        <w:t>2</w:t>
-      </w:r>
-      <w:r>
-        <w:rPr>
-          <w:noProof/>
-        </w:rPr>
-        <w:fldChar w:fldCharType="end"/>
-      </w:r>
+      <w:fldSimple w:instr=" SEQ Table \* ARABIC ">
+        <w:r>
+          <w:rPr>
+            <w:noProof/>
+          </w:rPr>
+          <w:t>2</w:t>
+        </w:r>
+      </w:fldSimple>
       <w:r>
         <w:t>: thread execution times and their deadlines</w:t>
       </w:r>
@@ -4511,7 +4414,7 @@
       <w:r>
         <w:rPr>
           <w:noProof/>
-          <w:lang w:val="en-US"/>
+          <w:lang w:eastAsia="en-GB"/>
         </w:rPr>
         <w:drawing>
           <wp:inline distT="0" distB="0" distL="0" distR="0" wp14:anchorId="534B8338" wp14:editId="12F5D496">
@@ -4570,27 +4473,14 @@
       <w:r>
         <w:t xml:space="preserve">Figure </w:t>
       </w:r>
-      <w:r>
-        <w:fldChar w:fldCharType="begin"/>
-      </w:r>
-      <w:r>
-        <w:instrText xml:space="preserve"> SEQ Figure \* ARABIC </w:instrText>
-      </w:r>
-      <w:r>
-        <w:fldChar w:fldCharType="separate"/>
-      </w:r>
-      <w:r>
-        <w:rPr>
-          <w:noProof/>
-        </w:rPr>
-        <w:t>3</w:t>
-      </w:r>
-      <w:r>
-        <w:rPr>
-          <w:noProof/>
-        </w:rPr>
-        <w:fldChar w:fldCharType="end"/>
-      </w:r>
+      <w:fldSimple w:instr=" SEQ Figure \* ARABIC ">
+        <w:r>
+          <w:rPr>
+            <w:noProof/>
+          </w:rPr>
+          <w:t>3</w:t>
+        </w:r>
+      </w:fldSimple>
       <w:r>
         <w:t>: Me</w:t>
       </w:r>
@@ -4634,27 +4524,14 @@
         <w:lastRenderedPageBreak/>
         <w:t xml:space="preserve">Table </w:t>
       </w:r>
-      <w:r>
-        <w:fldChar w:fldCharType="begin"/>
-      </w:r>
-      <w:r>
-        <w:instrText xml:space="preserve"> SEQ Table \* ARABIC </w:instrText>
-      </w:r>
-      <w:r>
-        <w:fldChar w:fldCharType="separate"/>
-      </w:r>
-      <w:r>
-        <w:rPr>
-          <w:noProof/>
-        </w:rPr>
-        <w:t>3</w:t>
-      </w:r>
-      <w:r>
-        <w:rPr>
-          <w:noProof/>
-        </w:rPr>
-        <w:fldChar w:fldCharType="end"/>
-      </w:r>
+      <w:fldSimple w:instr=" SEQ Table \* ARABIC ">
+        <w:r>
+          <w:rPr>
+            <w:noProof/>
+          </w:rPr>
+          <w:t>3</w:t>
+        </w:r>
+      </w:fldSimple>
       <w:r>
         <w:t>: CPU idle time measurements for various operating conditions</w:t>
       </w:r>
@@ -5397,7 +5274,7 @@
 </file>
 
 <file path=word/endnotes.xml><?xml version="1.0" encoding="utf-8"?>
-<w:endnotes xmlns:wpc="http://schemas.microsoft.com/office/word/2010/wordprocessingCanvas" xmlns:mo="http://schemas.microsoft.com/office/mac/office/2008/main" xmlns:mc="http://schemas.openxmlformats.org/markup-compatibility/2006" xmlns:mv="urn:schemas-microsoft-com:mac:vml" xmlns:o="urn:schemas-microsoft-com:office:office" xmlns:r="http://schemas.openxmlformats.org/officeDocument/2006/relationships" xmlns:m="http://schemas.openxmlformats.org/officeDocument/2006/math" xmlns:v="urn:schemas-microsoft-com:vml" xmlns:wp14="http://schemas.microsoft.com/office/word/2010/wordprocessingDrawing" xmlns:wp="http://schemas.openxmlformats.org/drawingml/2006/wordprocessingDrawing" xmlns:w10="urn:schemas-microsoft-com:office:word" xmlns:w="http://schemas.openxmlformats.org/wordprocessingml/2006/main" xmlns:w14="http://schemas.microsoft.com/office/word/2010/wordml" xmlns:w15="http://schemas.microsoft.com/office/word/2012/wordml" xmlns:wpg="http://schemas.microsoft.com/office/word/2010/wordprocessingGroup" xmlns:wpi="http://schemas.microsoft.com/office/word/2010/wordprocessingInk" xmlns:wne="http://schemas.microsoft.com/office/word/2006/wordml" xmlns:wps="http://schemas.microsoft.com/office/word/2010/wordprocessingShape" mc:Ignorable="w14 w15 wp14">
+<w:endnotes xmlns:wpc="http://schemas.microsoft.com/office/word/2010/wordprocessingCanvas" xmlns:cx="http://schemas.microsoft.com/office/drawing/2014/chartex" xmlns:cx1="http://schemas.microsoft.com/office/drawing/2015/9/8/chartex" xmlns:cx2="http://schemas.microsoft.com/office/drawing/2015/10/21/chartex" xmlns:cx3="http://schemas.microsoft.com/office/drawing/2016/5/9/chartex" xmlns:cx4="http://schemas.microsoft.com/office/drawing/2016/5/10/chartex" xmlns:cx5="http://schemas.microsoft.com/office/drawing/2016/5/11/chartex" xmlns:mc="http://schemas.openxmlformats.org/markup-compatibility/2006" xmlns:o="urn:schemas-microsoft-com:office:office" xmlns:r="http://schemas.openxmlformats.org/officeDocument/2006/relationships" xmlns:m="http://schemas.openxmlformats.org/officeDocument/2006/math" xmlns:v="urn:schemas-microsoft-com:vml" xmlns:wp14="http://schemas.microsoft.com/office/word/2010/wordprocessingDrawing" xmlns:wp="http://schemas.openxmlformats.org/drawingml/2006/wordprocessingDrawing" xmlns:w10="urn:schemas-microsoft-com:office:word" xmlns:w="http://schemas.openxmlformats.org/wordprocessingml/2006/main" xmlns:w14="http://schemas.microsoft.com/office/word/2010/wordml" xmlns:w15="http://schemas.microsoft.com/office/word/2012/wordml" xmlns:w16se="http://schemas.microsoft.com/office/word/2015/wordml/symex" xmlns:wpg="http://schemas.microsoft.com/office/word/2010/wordprocessingGroup" xmlns:wpi="http://schemas.microsoft.com/office/word/2010/wordprocessingInk" xmlns:wne="http://schemas.microsoft.com/office/word/2006/wordml" xmlns:wps="http://schemas.microsoft.com/office/word/2010/wordprocessingShape" mc:Ignorable="w14 w15 w16se wp14">
   <w:endnote w:type="separator" w:id="-1">
     <w:p>
       <w:pPr>
@@ -5422,7 +5299,7 @@
 </file>
 
 <file path=word/footer1.xml><?xml version="1.0" encoding="utf-8"?>
-<w:ftr xmlns:wpc="http://schemas.microsoft.com/office/word/2010/wordprocessingCanvas" xmlns:mo="http://schemas.microsoft.com/office/mac/office/2008/main" xmlns:mc="http://schemas.openxmlformats.org/markup-compatibility/2006" xmlns:mv="urn:schemas-microsoft-com:mac:vml" xmlns:o="urn:schemas-microsoft-com:office:office" xmlns:r="http://schemas.openxmlformats.org/officeDocument/2006/relationships" xmlns:m="http://schemas.openxmlformats.org/officeDocument/2006/math" xmlns:v="urn:schemas-microsoft-com:vml" xmlns:wp14="http://schemas.microsoft.com/office/word/2010/wordprocessingDrawing" xmlns:wp="http://schemas.openxmlformats.org/drawingml/2006/wordprocessingDrawing" xmlns:w10="urn:schemas-microsoft-com:office:word" xmlns:w="http://schemas.openxmlformats.org/wordprocessingml/2006/main" xmlns:w14="http://schemas.microsoft.com/office/word/2010/wordml" xmlns:w15="http://schemas.microsoft.com/office/word/2012/wordml" xmlns:wpg="http://schemas.microsoft.com/office/word/2010/wordprocessingGroup" xmlns:wpi="http://schemas.microsoft.com/office/word/2010/wordprocessingInk" xmlns:wne="http://schemas.microsoft.com/office/word/2006/wordml" xmlns:wps="http://schemas.microsoft.com/office/word/2010/wordprocessingShape" mc:Ignorable="w14 w15 wp14">
+<w:ftr xmlns:wpc="http://schemas.microsoft.com/office/word/2010/wordprocessingCanvas" xmlns:cx="http://schemas.microsoft.com/office/drawing/2014/chartex" xmlns:cx1="http://schemas.microsoft.com/office/drawing/2015/9/8/chartex" xmlns:cx2="http://schemas.microsoft.com/office/drawing/2015/10/21/chartex" xmlns:cx3="http://schemas.microsoft.com/office/drawing/2016/5/9/chartex" xmlns:cx4="http://schemas.microsoft.com/office/drawing/2016/5/10/chartex" xmlns:cx5="http://schemas.microsoft.com/office/drawing/2016/5/11/chartex" xmlns:mc="http://schemas.openxmlformats.org/markup-compatibility/2006" xmlns:o="urn:schemas-microsoft-com:office:office" xmlns:r="http://schemas.openxmlformats.org/officeDocument/2006/relationships" xmlns:m="http://schemas.openxmlformats.org/officeDocument/2006/math" xmlns:v="urn:schemas-microsoft-com:vml" xmlns:wp14="http://schemas.microsoft.com/office/word/2010/wordprocessingDrawing" xmlns:wp="http://schemas.openxmlformats.org/drawingml/2006/wordprocessingDrawing" xmlns:w10="urn:schemas-microsoft-com:office:word" xmlns:w="http://schemas.openxmlformats.org/wordprocessingml/2006/main" xmlns:w14="http://schemas.microsoft.com/office/word/2010/wordml" xmlns:w15="http://schemas.microsoft.com/office/word/2012/wordml" xmlns:w16se="http://schemas.microsoft.com/office/word/2015/wordml/symex" xmlns:wpg="http://schemas.microsoft.com/office/word/2010/wordprocessingGroup" xmlns:wpi="http://schemas.microsoft.com/office/word/2010/wordprocessingInk" xmlns:wne="http://schemas.microsoft.com/office/word/2006/wordml" xmlns:wps="http://schemas.microsoft.com/office/word/2010/wordprocessingShape" mc:Ignorable="w14 w15 w16se wp14">
   <w:sdt>
     <w:sdtPr>
       <w:id w:val="-1526703369"/>
@@ -5455,7 +5332,7 @@
           <w:rPr>
             <w:noProof/>
           </w:rPr>
-          <w:t>1</w:t>
+          <w:t>12</w:t>
         </w:r>
         <w:r>
           <w:rPr>
@@ -5470,7 +5347,7 @@
 </file>
 
 <file path=word/footnotes.xml><?xml version="1.0" encoding="utf-8"?>
-<w:footnotes xmlns:wpc="http://schemas.microsoft.com/office/word/2010/wordprocessingCanvas" xmlns:mo="http://schemas.microsoft.com/office/mac/office/2008/main" xmlns:mc="http://schemas.openxmlformats.org/markup-compatibility/2006" xmlns:mv="urn:schemas-microsoft-com:mac:vml" xmlns:o="urn:schemas-microsoft-com:office:office" xmlns:r="http://schemas.openxmlformats.org/officeDocument/2006/relationships" xmlns:m="http://schemas.openxmlformats.org/officeDocument/2006/math" xmlns:v="urn:schemas-microsoft-com:vml" xmlns:wp14="http://schemas.microsoft.com/office/word/2010/wordprocessingDrawing" xmlns:wp="http://schemas.openxmlformats.org/drawingml/2006/wordprocessingDrawing" xmlns:w10="urn:schemas-microsoft-com:office:word" xmlns:w="http://schemas.openxmlformats.org/wordprocessingml/2006/main" xmlns:w14="http://schemas.microsoft.com/office/word/2010/wordml" xmlns:w15="http://schemas.microsoft.com/office/word/2012/wordml" xmlns:wpg="http://schemas.microsoft.com/office/word/2010/wordprocessingGroup" xmlns:wpi="http://schemas.microsoft.com/office/word/2010/wordprocessingInk" xmlns:wne="http://schemas.microsoft.com/office/word/2006/wordml" xmlns:wps="http://schemas.microsoft.com/office/word/2010/wordprocessingShape" mc:Ignorable="w14 w15 wp14">
+<w:footnotes xmlns:wpc="http://schemas.microsoft.com/office/word/2010/wordprocessingCanvas" xmlns:cx="http://schemas.microsoft.com/office/drawing/2014/chartex" xmlns:cx1="http://schemas.microsoft.com/office/drawing/2015/9/8/chartex" xmlns:cx2="http://schemas.microsoft.com/office/drawing/2015/10/21/chartex" xmlns:cx3="http://schemas.microsoft.com/office/drawing/2016/5/9/chartex" xmlns:cx4="http://schemas.microsoft.com/office/drawing/2016/5/10/chartex" xmlns:cx5="http://schemas.microsoft.com/office/drawing/2016/5/11/chartex" xmlns:mc="http://schemas.openxmlformats.org/markup-compatibility/2006" xmlns:o="urn:schemas-microsoft-com:office:office" xmlns:r="http://schemas.openxmlformats.org/officeDocument/2006/relationships" xmlns:m="http://schemas.openxmlformats.org/officeDocument/2006/math" xmlns:v="urn:schemas-microsoft-com:vml" xmlns:wp14="http://schemas.microsoft.com/office/word/2010/wordprocessingDrawing" xmlns:wp="http://schemas.openxmlformats.org/drawingml/2006/wordprocessingDrawing" xmlns:w10="urn:schemas-microsoft-com:office:word" xmlns:w="http://schemas.openxmlformats.org/wordprocessingml/2006/main" xmlns:w14="http://schemas.microsoft.com/office/word/2010/wordml" xmlns:w15="http://schemas.microsoft.com/office/word/2012/wordml" xmlns:w16se="http://schemas.microsoft.com/office/word/2015/wordml/symex" xmlns:wpg="http://schemas.microsoft.com/office/word/2010/wordprocessingGroup" xmlns:wpi="http://schemas.microsoft.com/office/word/2010/wordprocessingInk" xmlns:wne="http://schemas.microsoft.com/office/word/2006/wordml" xmlns:wps="http://schemas.microsoft.com/office/word/2010/wordprocessingShape" mc:Ignorable="w14 w15 w16se wp14">
   <w:footnote w:type="separator" w:id="-1">
     <w:p>
       <w:pPr>
@@ -5521,7 +5398,7 @@
 </file>
 
 <file path=word/styles.xml><?xml version="1.0" encoding="utf-8"?>
-<w:styles xmlns:mc="http://schemas.openxmlformats.org/markup-compatibility/2006" xmlns:r="http://schemas.openxmlformats.org/officeDocument/2006/relationships" xmlns:w="http://schemas.openxmlformats.org/wordprocessingml/2006/main" xmlns:w14="http://schemas.microsoft.com/office/word/2010/wordml" xmlns:w15="http://schemas.microsoft.com/office/word/2012/wordml" mc:Ignorable="w14 w15">
+<w:styles xmlns:mc="http://schemas.openxmlformats.org/markup-compatibility/2006" xmlns:r="http://schemas.openxmlformats.org/officeDocument/2006/relationships" xmlns:w="http://schemas.openxmlformats.org/wordprocessingml/2006/main" xmlns:w14="http://schemas.microsoft.com/office/word/2010/wordml" xmlns:w15="http://schemas.microsoft.com/office/word/2012/wordml" xmlns:w16se="http://schemas.microsoft.com/office/word/2015/wordml/symex" mc:Ignorable="w14 w15 w16se">
   <w:docDefaults>
     <w:rPrDefault>
       <w:rPr>
@@ -5537,7 +5414,7 @@
       </w:pPr>
     </w:pPrDefault>
   </w:docDefaults>
-  <w:latentStyles w:defLockedState="0" w:defUIPriority="99" w:defSemiHidden="0" w:defUnhideWhenUsed="0" w:defQFormat="0" w:count="380">
+  <w:latentStyles w:defLockedState="0" w:defUIPriority="99" w:defSemiHidden="0" w:defUnhideWhenUsed="0" w:defQFormat="0" w:count="374">
     <w:lsdException w:name="Normal" w:uiPriority="0" w:qFormat="1"/>
     <w:lsdException w:name="heading 1" w:uiPriority="9" w:qFormat="1"/>
     <w:lsdException w:name="heading 2" w:semiHidden="1" w:uiPriority="9" w:unhideWhenUsed="1" w:qFormat="1"/>
@@ -6103,7 +5980,6 @@
       <w:spacing w:after="0" w:line="240" w:lineRule="auto"/>
     </w:pPr>
     <w:tblPr>
-      <w:tblInd w:w="0" w:type="dxa"/>
       <w:tblBorders>
         <w:top w:val="single" w:sz="4" w:space="0" w:color="auto"/>
         <w:left w:val="single" w:sz="4" w:space="0" w:color="auto"/>
@@ -6112,12 +5988,6 @@
         <w:insideH w:val="single" w:sz="4" w:space="0" w:color="auto"/>
         <w:insideV w:val="single" w:sz="4" w:space="0" w:color="auto"/>
       </w:tblBorders>
-      <w:tblCellMar>
-        <w:top w:w="0" w:type="dxa"/>
-        <w:left w:w="108" w:type="dxa"/>
-        <w:bottom w:w="0" w:type="dxa"/>
-        <w:right w:w="108" w:type="dxa"/>
-      </w:tblCellMar>
     </w:tblPr>
   </w:style>
   <w:style w:type="table" w:styleId="GridTable6Colorful-Accent6">
@@ -6134,7 +6004,6 @@
     <w:tblPr>
       <w:tblStyleRowBandSize w:val="1"/>
       <w:tblStyleColBandSize w:val="1"/>
-      <w:tblInd w:w="0" w:type="dxa"/>
       <w:tblBorders>
         <w:top w:val="single" w:sz="4" w:space="0" w:color="A8D08D" w:themeColor="accent6" w:themeTint="99"/>
         <w:left w:val="single" w:sz="4" w:space="0" w:color="A8D08D" w:themeColor="accent6" w:themeTint="99"/>
@@ -6143,12 +6012,6 @@
         <w:insideH w:val="single" w:sz="4" w:space="0" w:color="A8D08D" w:themeColor="accent6" w:themeTint="99"/>
         <w:insideV w:val="single" w:sz="4" w:space="0" w:color="A8D08D" w:themeColor="accent6" w:themeTint="99"/>
       </w:tblBorders>
-      <w:tblCellMar>
-        <w:top w:w="0" w:type="dxa"/>
-        <w:left w:w="108" w:type="dxa"/>
-        <w:bottom w:w="0" w:type="dxa"/>
-        <w:right w:w="108" w:type="dxa"/>
-      </w:tblCellMar>
     </w:tblPr>
     <w:tblStylePr w:type="firstRow">
       <w:rPr>
@@ -6210,19 +6073,12 @@
     <w:tblPr>
       <w:tblStyleRowBandSize w:val="1"/>
       <w:tblStyleColBandSize w:val="1"/>
-      <w:tblInd w:w="0" w:type="dxa"/>
       <w:tblBorders>
         <w:top w:val="single" w:sz="2" w:space="0" w:color="F4B083" w:themeColor="accent2" w:themeTint="99"/>
         <w:bottom w:val="single" w:sz="2" w:space="0" w:color="F4B083" w:themeColor="accent2" w:themeTint="99"/>
         <w:insideH w:val="single" w:sz="2" w:space="0" w:color="F4B083" w:themeColor="accent2" w:themeTint="99"/>
         <w:insideV w:val="single" w:sz="2" w:space="0" w:color="F4B083" w:themeColor="accent2" w:themeTint="99"/>
       </w:tblBorders>
-      <w:tblCellMar>
-        <w:top w:w="0" w:type="dxa"/>
-        <w:left w:w="108" w:type="dxa"/>
-        <w:bottom w:w="0" w:type="dxa"/>
-        <w:right w:w="108" w:type="dxa"/>
-      </w:tblCellMar>
     </w:tblPr>
     <w:tblStylePr w:type="firstRow">
       <w:rPr>
@@ -6350,7 +6206,6 @@
     <w:tblPr>
       <w:tblStyleRowBandSize w:val="1"/>
       <w:tblStyleColBandSize w:val="1"/>
-      <w:tblInd w:w="0" w:type="dxa"/>
       <w:tblBorders>
         <w:top w:val="single" w:sz="4" w:space="0" w:color="F4B083" w:themeColor="accent2" w:themeTint="99"/>
         <w:left w:val="single" w:sz="4" w:space="0" w:color="F4B083" w:themeColor="accent2" w:themeTint="99"/>
@@ -6359,12 +6214,6 @@
         <w:insideH w:val="single" w:sz="4" w:space="0" w:color="F4B083" w:themeColor="accent2" w:themeTint="99"/>
         <w:insideV w:val="single" w:sz="4" w:space="0" w:color="F4B083" w:themeColor="accent2" w:themeTint="99"/>
       </w:tblBorders>
-      <w:tblCellMar>
-        <w:top w:w="0" w:type="dxa"/>
-        <w:left w:w="108" w:type="dxa"/>
-        <w:bottom w:w="0" w:type="dxa"/>
-        <w:right w:w="108" w:type="dxa"/>
-      </w:tblCellMar>
     </w:tblPr>
     <w:tblStylePr w:type="firstRow">
       <w:rPr>
@@ -6816,7 +6665,7 @@
 </file>
 
 <file path=customXml/itemProps1.xml><?xml version="1.0" encoding="utf-8"?>
-<ds:datastoreItem xmlns:ds="http://schemas.openxmlformats.org/officeDocument/2006/customXml" ds:itemID="{78238D0F-E0FF-6C42-8D69-4FCB569FFE57}">
+<ds:datastoreItem xmlns:ds="http://schemas.openxmlformats.org/officeDocument/2006/customXml" ds:itemID="{A94817D1-7587-4C06-A4EE-4C7969133C2B}">
   <ds:schemaRefs>
     <ds:schemaRef ds:uri="http://schemas.openxmlformats.org/officeDocument/2006/bibliography"/>
   </ds:schemaRefs>

</xml_diff>